<commit_message>
Added functional design document, it is empty but has the chapters needed
</commit_message>
<xml_diff>
--- a/Design Research Paper.docx
+++ b/Design Research Paper.docx
@@ -1346,22 +1346,31 @@
       <w:pPr>
         <w:pStyle w:val="Heading1"/>
       </w:pPr>
-      <w:bookmarkStart w:id="2" w:name="_Toc112926220"/>
       <w:r>
-        <w:t>Hoofdvraag</w:t>
+        <w:t>Functioneel ontwerp</w:t>
       </w:r>
-      <w:bookmarkEnd w:id="2"/>
+    </w:p>
+    <w:p>
+      <w:r>
+        <w:t xml:space="preserve">In dit hoofdstuk worden de belangrijkste eisen uit het functionele ontwerp samengevat. De eisen spelen een belangrijke rol in de uitvoer van mijn project. </w:t>
+      </w:r>
+    </w:p>
+    <w:p>
+      <w:r>
+        <w:t>Eisen leggen (technische) risico’s en ontwerpkeuzes bloot waarvoor experimenten kunnen worden uitgevoerd. Met deze experimenten kan in een korte tijd worden onderzocht welke oplossing voor het probleem het beste is gebleken.</w:t>
+      </w:r>
     </w:p>
     <w:p/>
+    <w:p/>
     <w:p>
       <w:pPr>
         <w:pStyle w:val="Heading2"/>
       </w:pPr>
-      <w:bookmarkStart w:id="3" w:name="_Toc112926221"/>
+      <w:bookmarkStart w:id="2" w:name="_Toc112926221"/>
       <w:r>
         <w:t>Deelvraag 1</w:t>
       </w:r>
-      <w:bookmarkEnd w:id="3"/>
+      <w:bookmarkEnd w:id="2"/>
     </w:p>
     <w:p>
       <w:pPr>
@@ -1373,11 +1382,11 @@
           <w:docGrid w:linePitch="360"/>
         </w:sectPr>
       </w:pPr>
-      <w:bookmarkStart w:id="4" w:name="_Toc112926222"/>
+      <w:bookmarkStart w:id="3" w:name="_Toc112926222"/>
       <w:r>
         <w:t>Deelvraag 2</w:t>
       </w:r>
-      <w:bookmarkEnd w:id="4"/>
+      <w:bookmarkEnd w:id="3"/>
     </w:p>
     <w:tbl>
       <w:tblPr>
@@ -1418,11 +1427,11 @@
       <w:pPr>
         <w:pStyle w:val="Heading1"/>
       </w:pPr>
-      <w:bookmarkStart w:id="5" w:name="_Toc112926223"/>
+      <w:bookmarkStart w:id="4" w:name="_Toc112926223"/>
       <w:r>
         <w:t>Aanpak, resultaten &amp; conclusies</w:t>
       </w:r>
-      <w:bookmarkEnd w:id="5"/>
+      <w:bookmarkEnd w:id="4"/>
     </w:p>
     <w:p>
       <w:r>
@@ -1476,16 +1485,9 @@
         </w:tc>
       </w:tr>
     </w:tbl>
-    <w:bookmarkStart w:id="6" w:name="_Toc112926224" w:displacedByCustomXml="next"/>
+    <w:bookmarkStart w:id="5" w:name="_Toc112926224" w:displacedByCustomXml="next"/>
     <w:sdt>
       <w:sdtPr>
-        <w:id w:val="-407760231"/>
-        <w:docPartObj>
-          <w:docPartGallery w:val="Bibliographies"/>
-          <w:docPartUnique/>
-        </w:docPartObj>
-      </w:sdtPr>
-      <w:sdtEndPr>
         <w:rPr>
           <w:rFonts w:asciiTheme="minorHAnsi" w:hAnsiTheme="minorHAnsi"/>
           <w:b w:val="0"/>
@@ -1493,7 +1495,12 @@
           <w:sz w:val="24"/>
           <w:szCs w:val="28"/>
         </w:rPr>
-      </w:sdtEndPr>
+        <w:id w:val="-407760231"/>
+        <w:docPartObj>
+          <w:docPartGallery w:val="Bibliographies"/>
+          <w:docPartUnique/>
+        </w:docPartObj>
+      </w:sdtPr>
       <w:sdtContent>
         <w:p>
           <w:pPr>
@@ -1502,7 +1509,7 @@
           <w:r>
             <w:t>Bronnenlijst</w:t>
           </w:r>
-          <w:bookmarkEnd w:id="6"/>
+          <w:bookmarkEnd w:id="5"/>
         </w:p>
         <w:sdt>
           <w:sdtPr>
@@ -1588,13 +1595,25 @@
               <w:top w:val="single" w:sz="48" w:space="0" w:color="D83D27" w:themeColor="accent2"/>
             </w:tcBorders>
           </w:tcPr>
-          <w:p/>
+          <w:p>
+            <w:pPr>
+              <w:rPr>
+                <w:lang w:val="en-US"/>
+              </w:rPr>
+            </w:pPr>
+          </w:p>
         </w:tc>
         <w:tc>
           <w:tcPr>
             <w:tcW w:w="6307" w:type="dxa"/>
           </w:tcPr>
-          <w:p/>
+          <w:p>
+            <w:pPr>
+              <w:rPr>
+                <w:lang w:val="en-US"/>
+              </w:rPr>
+            </w:pPr>
+          </w:p>
         </w:tc>
       </w:tr>
     </w:tbl>
@@ -1605,14 +1624,14 @@
           <w:lang w:val="en-US"/>
         </w:rPr>
       </w:pPr>
-      <w:bookmarkStart w:id="7" w:name="_Toc112926225"/>
+      <w:bookmarkStart w:id="6" w:name="_Toc112926225"/>
       <w:r>
         <w:rPr>
           <w:lang w:val="en-US"/>
         </w:rPr>
         <w:t>Bijlagen</w:t>
       </w:r>
-      <w:bookmarkEnd w:id="7"/>
+      <w:bookmarkEnd w:id="6"/>
     </w:p>
     <w:p>
       <w:pPr>
@@ -1667,7 +1686,7 @@
         </w:tc>
       </w:tr>
     </w:tbl>
-    <w:bookmarkStart w:id="8" w:name="_Toc112926226" w:displacedByCustomXml="next"/>
+    <w:bookmarkStart w:id="7" w:name="_Toc112926226" w:displacedByCustomXml="next"/>
     <w:sdt>
       <w:sdtPr>
         <w:id w:val="2044391976"/>
@@ -1687,7 +1706,7 @@
         </w:p>
       </w:sdtContent>
     </w:sdt>
-    <w:bookmarkEnd w:id="8" w:displacedByCustomXml="prev"/>
+    <w:bookmarkEnd w:id="7" w:displacedByCustomXml="prev"/>
     <w:p>
       <w:pPr>
         <w:pStyle w:val="Heading1"/>
@@ -3966,6 +3985,7 @@
   <w:style w:type="character" w:default="1" w:styleId="DefaultParagraphFont">
     <w:name w:val="Default Paragraph Font"/>
     <w:uiPriority w:val="1"/>
+    <w:semiHidden/>
     <w:unhideWhenUsed/>
   </w:style>
   <w:style w:type="table" w:default="1" w:styleId="TableNormal">
@@ -5718,28 +5738,6 @@
 </file>
 
 <file path=customXml/item1.xml><?xml version="1.0" encoding="utf-8"?>
-<p:properties xmlns:p="http://schemas.microsoft.com/office/2006/metadata/properties" xmlns:xsi="http://www.w3.org/2001/XMLSchema-instance" xmlns:pc="http://schemas.microsoft.com/office/infopath/2007/PartnerControls">
-  <documentManagement>
-    <Status xmlns="71af3243-3dd4-4a8d-8c0d-dd76da1f02a5">Not started</Status>
-    <MediaServiceKeyPoints xmlns="71af3243-3dd4-4a8d-8c0d-dd76da1f02a5" xsi:nil="true"/>
-  </documentManagement>
-</p:properties>
-</file>
-
-<file path=customXml/item2.xml><?xml version="1.0" encoding="utf-8"?>
-<b:Sources xmlns:b="http://schemas.openxmlformats.org/officeDocument/2006/bibliography" xmlns="http://schemas.openxmlformats.org/officeDocument/2006/bibliography" SelectedStyle="\APASixthEditionOfficeOnline.xsl" StyleName="APA" Version="6"/>
-</file>
-
-<file path=customXml/item3.xml><?xml version="1.0" encoding="utf-8"?>
-<?mso-contentType ?>
-<FormTemplates xmlns="http://schemas.microsoft.com/sharepoint/v3/contenttype/forms">
-  <Display>DocumentLibraryForm</Display>
-  <Edit>DocumentLibraryForm</Edit>
-  <New>DocumentLibraryForm</New>
-</FormTemplates>
-</file>
-
-<file path=customXml/item4.xml><?xml version="1.0" encoding="utf-8"?>
 <ct:contentTypeSchema xmlns:ct="http://schemas.microsoft.com/office/2006/metadata/contentType" xmlns:ma="http://schemas.microsoft.com/office/2006/metadata/properties/metaAttributes" ct:_="" ma:_="" ma:contentTypeName="Document" ma:contentTypeID="0x01010079F111ED35F8CC479449609E8A0923A6" ma:contentTypeVersion="12" ma:contentTypeDescription="Create a new document." ma:contentTypeScope="" ma:versionID="426e97fa315356fffbdcd9876fe988c2">
   <xsd:schema xmlns:xsd="http://www.w3.org/2001/XMLSchema" xmlns:xs="http://www.w3.org/2001/XMLSchema" xmlns:p="http://schemas.microsoft.com/office/2006/metadata/properties" xmlns:ns2="71af3243-3dd4-4a8d-8c0d-dd76da1f02a5" xmlns:ns3="16c05727-aa75-4e4a-9b5f-8a80a1165891" targetNamespace="http://schemas.microsoft.com/office/2006/metadata/properties" ma:root="true" ma:fieldsID="14b8f0def80e6d70ce3def20c90759ae" ns2:_="" ns3:_="">
     <xsd:import namespace="71af3243-3dd4-4a8d-8c0d-dd76da1f02a5"/>
@@ -5960,33 +5958,29 @@
 </ct:contentTypeSchema>
 </file>
 
-<file path=customXml/itemProps1.xml><?xml version="1.0" encoding="utf-8"?>
-<ds:datastoreItem xmlns:ds="http://schemas.openxmlformats.org/officeDocument/2006/customXml" ds:itemID="{8F3AB56E-E1EB-4234-B256-5A748EBCB684}">
-  <ds:schemaRefs>
-    <ds:schemaRef ds:uri="http://schemas.microsoft.com/office/2006/metadata/properties"/>
-    <ds:schemaRef ds:uri="http://schemas.microsoft.com/office/infopath/2007/PartnerControls"/>
-    <ds:schemaRef ds:uri="71af3243-3dd4-4a8d-8c0d-dd76da1f02a5"/>
-  </ds:schemaRefs>
-</ds:datastoreItem>
+<file path=customXml/item2.xml><?xml version="1.0" encoding="utf-8"?>
+<?mso-contentType ?>
+<FormTemplates xmlns="http://schemas.microsoft.com/sharepoint/v3/contenttype/forms">
+  <Display>DocumentLibraryForm</Display>
+  <Edit>DocumentLibraryForm</Edit>
+  <New>DocumentLibraryForm</New>
+</FormTemplates>
 </file>
 
-<file path=customXml/itemProps2.xml><?xml version="1.0" encoding="utf-8"?>
-<ds:datastoreItem xmlns:ds="http://schemas.openxmlformats.org/officeDocument/2006/customXml" ds:itemID="{8350094C-0D3E-4E0A-A2D0-7BE047D09FEF}">
-  <ds:schemaRefs>
-    <ds:schemaRef ds:uri="http://schemas.openxmlformats.org/officeDocument/2006/bibliography"/>
-  </ds:schemaRefs>
-</ds:datastoreItem>
+<file path=customXml/item3.xml><?xml version="1.0" encoding="utf-8"?>
+<b:Sources xmlns:b="http://schemas.openxmlformats.org/officeDocument/2006/bibliography" xmlns="http://schemas.openxmlformats.org/officeDocument/2006/bibliography" SelectedStyle="\APASixthEditionOfficeOnline.xsl" StyleName="APA" Version="6"/>
 </file>
 
-<file path=customXml/itemProps3.xml><?xml version="1.0" encoding="utf-8"?>
-<ds:datastoreItem xmlns:ds="http://schemas.openxmlformats.org/officeDocument/2006/customXml" ds:itemID="{F513D18B-2C73-4B92-9BB0-09733199523D}">
-  <ds:schemaRefs>
-    <ds:schemaRef ds:uri="http://schemas.microsoft.com/sharepoint/v3/contenttype/forms"/>
-  </ds:schemaRefs>
-</ds:datastoreItem>
+<file path=customXml/item4.xml><?xml version="1.0" encoding="utf-8"?>
+<p:properties xmlns:p="http://schemas.microsoft.com/office/2006/metadata/properties" xmlns:xsi="http://www.w3.org/2001/XMLSchema-instance" xmlns:pc="http://schemas.microsoft.com/office/infopath/2007/PartnerControls">
+  <documentManagement>
+    <Status xmlns="71af3243-3dd4-4a8d-8c0d-dd76da1f02a5">Not started</Status>
+    <MediaServiceKeyPoints xmlns="71af3243-3dd4-4a8d-8c0d-dd76da1f02a5" xsi:nil="true"/>
+  </documentManagement>
+</p:properties>
 </file>
 
-<file path=customXml/itemProps4.xml><?xml version="1.0" encoding="utf-8"?>
+<file path=customXml/itemProps1.xml><?xml version="1.0" encoding="utf-8"?>
 <ds:datastoreItem xmlns:ds="http://schemas.openxmlformats.org/officeDocument/2006/customXml" ds:itemID="{8E847A3D-948F-480B-B7E9-4639E8A12154}">
   <ds:schemaRefs>
     <ds:schemaRef ds:uri="http://schemas.microsoft.com/office/2006/metadata/contentType"/>
@@ -6003,4 +5997,30 @@
     <ds:schemaRef ds:uri="http://schemas.microsoft.com/internal/obd"/>
   </ds:schemaRefs>
 </ds:datastoreItem>
+</file>
+
+<file path=customXml/itemProps2.xml><?xml version="1.0" encoding="utf-8"?>
+<ds:datastoreItem xmlns:ds="http://schemas.openxmlformats.org/officeDocument/2006/customXml" ds:itemID="{F513D18B-2C73-4B92-9BB0-09733199523D}">
+  <ds:schemaRefs>
+    <ds:schemaRef ds:uri="http://schemas.microsoft.com/sharepoint/v3/contenttype/forms"/>
+  </ds:schemaRefs>
+</ds:datastoreItem>
+</file>
+
+<file path=customXml/itemProps3.xml><?xml version="1.0" encoding="utf-8"?>
+<ds:datastoreItem xmlns:ds="http://schemas.openxmlformats.org/officeDocument/2006/customXml" ds:itemID="{8350094C-0D3E-4E0A-A2D0-7BE047D09FEF}">
+  <ds:schemaRefs>
+    <ds:schemaRef ds:uri="http://schemas.openxmlformats.org/officeDocument/2006/bibliography"/>
+  </ds:schemaRefs>
+</ds:datastoreItem>
+</file>
+
+<file path=customXml/itemProps4.xml><?xml version="1.0" encoding="utf-8"?>
+<ds:datastoreItem xmlns:ds="http://schemas.openxmlformats.org/officeDocument/2006/customXml" ds:itemID="{8F3AB56E-E1EB-4234-B256-5A748EBCB684}">
+  <ds:schemaRefs>
+    <ds:schemaRef ds:uri="http://schemas.microsoft.com/office/2006/metadata/properties"/>
+    <ds:schemaRef ds:uri="http://schemas.microsoft.com/office/infopath/2007/PartnerControls"/>
+    <ds:schemaRef ds:uri="71af3243-3dd4-4a8d-8c0d-dd76da1f02a5"/>
+  </ds:schemaRefs>
+</ds:datastoreItem>
 </file>
</xml_diff>

<commit_message>
Progress 19-09 in documentation
</commit_message>
<xml_diff>
--- a/Design Research Paper.docx
+++ b/Design Research Paper.docx
@@ -298,7 +298,7 @@
         </w:numPr>
         <w:ind w:left="432" w:hanging="432"/>
       </w:pPr>
-      <w:bookmarkStart w:id="0" w:name="_Toc112926218"/>
+      <w:bookmarkStart w:id="0" w:name="_Toc114474755"/>
       <w:r>
         <w:t>S</w:t>
       </w:r>
@@ -434,7 +434,7 @@
                 <w:r>
                   <w:fldChar w:fldCharType="separate"/>
                 </w:r>
-                <w:hyperlink w:anchor="_Toc112926218" w:history="1">
+                <w:hyperlink w:anchor="_Toc114474755" w:history="1">
                   <w:r>
                     <w:rPr>
                       <w:rStyle w:val="Hyperlink"/>
@@ -461,7 +461,7 @@
                       <w:noProof/>
                       <w:webHidden/>
                     </w:rPr>
-                    <w:instrText xml:space="preserve"> PAGEREF _Toc112926218 \h </w:instrText>
+                    <w:instrText xml:space="preserve"> PAGEREF _Toc114474755 \h </w:instrText>
                   </w:r>
                   <w:r>
                     <w:rPr>
@@ -507,7 +507,7 @@
                     <w:lang w:val="en-US"/>
                   </w:rPr>
                 </w:pPr>
-                <w:hyperlink w:anchor="_Toc112926219" w:history="1">
+                <w:hyperlink w:anchor="_Toc114474756" w:history="1">
                   <w:r>
                     <w:rPr>
                       <w:rStyle w:val="Hyperlink"/>
@@ -551,7 +551,7 @@
                       <w:noProof/>
                       <w:webHidden/>
                     </w:rPr>
-                    <w:instrText xml:space="preserve"> PAGEREF _Toc112926219 \h </w:instrText>
+                    <w:instrText xml:space="preserve"> PAGEREF _Toc114474756 \h </w:instrText>
                   </w:r>
                   <w:r>
                     <w:rPr>
@@ -597,7 +597,7 @@
                     <w:lang w:val="en-US"/>
                   </w:rPr>
                 </w:pPr>
-                <w:hyperlink w:anchor="_Toc112926220" w:history="1">
+                <w:hyperlink w:anchor="_Toc114474757" w:history="1">
                   <w:r>
                     <w:rPr>
                       <w:rStyle w:val="Hyperlink"/>
@@ -620,7 +620,7 @@
                       <w:rStyle w:val="Hyperlink"/>
                       <w:noProof/>
                     </w:rPr>
-                    <w:t>Hoofdvraag</w:t>
+                    <w:t>Functioneel ontwerp</w:t>
                   </w:r>
                   <w:r>
                     <w:rPr>
@@ -641,7 +641,7 @@
                       <w:noProof/>
                       <w:webHidden/>
                     </w:rPr>
-                    <w:instrText xml:space="preserve"> PAGEREF _Toc112926220 \h </w:instrText>
+                    <w:instrText xml:space="preserve"> PAGEREF _Toc114474757 \h </w:instrText>
                   </w:r>
                   <w:r>
                     <w:rPr>
@@ -687,7 +687,7 @@
                     <w:lang w:val="en-US"/>
                   </w:rPr>
                 </w:pPr>
-                <w:hyperlink w:anchor="_Toc112926221" w:history="1">
+                <w:hyperlink w:anchor="_Toc114474758" w:history="1">
                   <w:r>
                     <w:rPr>
                       <w:rStyle w:val="Hyperlink"/>
@@ -731,7 +731,7 @@
                       <w:noProof/>
                       <w:webHidden/>
                     </w:rPr>
-                    <w:instrText xml:space="preserve"> PAGEREF _Toc112926221 \h </w:instrText>
+                    <w:instrText xml:space="preserve"> PAGEREF _Toc114474758 \h </w:instrText>
                   </w:r>
                   <w:r>
                     <w:rPr>
@@ -777,7 +777,7 @@
                     <w:lang w:val="en-US"/>
                   </w:rPr>
                 </w:pPr>
-                <w:hyperlink w:anchor="_Toc112926222" w:history="1">
+                <w:hyperlink w:anchor="_Toc114474759" w:history="1">
                   <w:r>
                     <w:rPr>
                       <w:rStyle w:val="Hyperlink"/>
@@ -821,7 +821,7 @@
                       <w:noProof/>
                       <w:webHidden/>
                     </w:rPr>
-                    <w:instrText xml:space="preserve"> PAGEREF _Toc112926222 \h </w:instrText>
+                    <w:instrText xml:space="preserve"> PAGEREF _Toc114474759 \h </w:instrText>
                   </w:r>
                   <w:r>
                     <w:rPr>
@@ -867,7 +867,7 @@
                     <w:lang w:val="en-US"/>
                   </w:rPr>
                 </w:pPr>
-                <w:hyperlink w:anchor="_Toc112926223" w:history="1">
+                <w:hyperlink w:anchor="_Toc114474760" w:history="1">
                   <w:r>
                     <w:rPr>
                       <w:rStyle w:val="Hyperlink"/>
@@ -911,7 +911,7 @@
                       <w:noProof/>
                       <w:webHidden/>
                     </w:rPr>
-                    <w:instrText xml:space="preserve"> PAGEREF _Toc112926223 \h </w:instrText>
+                    <w:instrText xml:space="preserve"> PAGEREF _Toc114474760 \h </w:instrText>
                   </w:r>
                   <w:r>
                     <w:rPr>
@@ -957,7 +957,7 @@
                     <w:lang w:val="en-US"/>
                   </w:rPr>
                 </w:pPr>
-                <w:hyperlink w:anchor="_Toc112926224" w:history="1">
+                <w:hyperlink w:anchor="_Toc114474761" w:history="1">
                   <w:r>
                     <w:rPr>
                       <w:rStyle w:val="Hyperlink"/>
@@ -1001,7 +1001,7 @@
                       <w:noProof/>
                       <w:webHidden/>
                     </w:rPr>
-                    <w:instrText xml:space="preserve"> PAGEREF _Toc112926224 \h </w:instrText>
+                    <w:instrText xml:space="preserve"> PAGEREF _Toc114474761 \h </w:instrText>
                   </w:r>
                   <w:r>
                     <w:rPr>
@@ -1047,7 +1047,7 @@
                     <w:lang w:val="en-US"/>
                   </w:rPr>
                 </w:pPr>
-                <w:hyperlink w:anchor="_Toc112926225" w:history="1">
+                <w:hyperlink w:anchor="_Toc114474762" w:history="1">
                   <w:r>
                     <w:rPr>
                       <w:rStyle w:val="Hyperlink"/>
@@ -1093,7 +1093,7 @@
                       <w:noProof/>
                       <w:webHidden/>
                     </w:rPr>
-                    <w:instrText xml:space="preserve"> PAGEREF _Toc112926225 \h </w:instrText>
+                    <w:instrText xml:space="preserve"> PAGEREF _Toc114474762 \h </w:instrText>
                   </w:r>
                   <w:r>
                     <w:rPr>
@@ -1139,7 +1139,7 @@
                     <w:lang w:val="en-US"/>
                   </w:rPr>
                 </w:pPr>
-                <w:hyperlink w:anchor="_Toc112926226" w:history="1">
+                <w:hyperlink w:anchor="_Toc114474763" w:history="1">
                   <w:r>
                     <w:rPr>
                       <w:rStyle w:val="Hyperlink"/>
@@ -1184,7 +1184,7 @@
                       <w:noProof/>
                       <w:webHidden/>
                     </w:rPr>
-                    <w:instrText xml:space="preserve"> PAGEREF _Toc112926226 \h </w:instrText>
+                    <w:instrText xml:space="preserve"> PAGEREF _Toc114474763 \h </w:instrText>
                   </w:r>
                   <w:r>
                     <w:rPr>
@@ -1290,11 +1290,543 @@
       <w:pPr>
         <w:pStyle w:val="Heading1"/>
       </w:pPr>
-      <w:bookmarkStart w:id="1" w:name="_Toc112926219"/>
+      <w:bookmarkStart w:id="1" w:name="_Toc114474756"/>
       <w:r>
         <w:t>Inleiding</w:t>
       </w:r>
       <w:bookmarkEnd w:id="1"/>
+    </w:p>
+    <w:p/>
+    <w:p/>
+    <w:p>
+      <w:r>
+        <w:br w:type="page"/>
+      </w:r>
+    </w:p>
+    <w:p/>
+    <w:tbl>
+      <w:tblPr>
+        <w:tblW w:w="0" w:type="auto"/>
+        <w:tblLayout w:type="fixed"/>
+        <w:tblCellMar>
+          <w:left w:w="0" w:type="dxa"/>
+          <w:right w:w="0" w:type="dxa"/>
+        </w:tblCellMar>
+        <w:tblLook w:val="0600" w:firstRow="0" w:lastRow="0" w:firstColumn="0" w:lastColumn="0" w:noHBand="1" w:noVBand="1"/>
+      </w:tblPr>
+      <w:tblGrid>
+        <w:gridCol w:w="4464"/>
+        <w:gridCol w:w="6307"/>
+      </w:tblGrid>
+      <w:tr>
+        <w:trPr>
+          <w:trHeight w:val="17"/>
+        </w:trPr>
+        <w:tc>
+          <w:tcPr>
+            <w:tcW w:w="4464" w:type="dxa"/>
+            <w:tcBorders>
+              <w:top w:val="single" w:sz="48" w:space="0" w:color="D83D27" w:themeColor="accent2"/>
+            </w:tcBorders>
+          </w:tcPr>
+          <w:p/>
+        </w:tc>
+        <w:tc>
+          <w:tcPr>
+            <w:tcW w:w="6307" w:type="dxa"/>
+          </w:tcPr>
+          <w:p/>
+        </w:tc>
+      </w:tr>
+    </w:tbl>
+    <w:p>
+      <w:pPr>
+        <w:pStyle w:val="Heading1"/>
+      </w:pPr>
+      <w:r>
+        <w:t>Empathise</w:t>
+      </w:r>
+    </w:p>
+    <w:p>
+      <w:pPr>
+        <w:pStyle w:val="NormalWhite"/>
+      </w:pPr>
+      <w:r>
+        <w:t>In de empathise fase heb</w:t>
+      </w:r>
+      <w:r>
+        <w:t xml:space="preserve"> ik de tijd genomen om bekend te worden met het domein van de gemeente Arnhem. Het doel hiervan is om een beter inlevingsvermogen te verkrijgen in de problemen die de gebruiker op dit moment ervaart en welke problemen kunnen ontstaan met een nieuwe oplossing.</w:t>
+      </w:r>
+    </w:p>
+    <w:p>
+      <w:r>
+        <w:t>Om mijn kennis t</w:t>
+      </w:r>
+      <w:r>
+        <w:t xml:space="preserve">e verbreden over de gemeente Arnhem ben ik meerdere gesprekken aangegaan. Zo heb ik gesproken met Johan Willemsen (afdelingshoofd Openbare Ruimte) en Johnny </w:t>
+      </w:r>
+      <w:proofErr w:type="spellStart"/>
+      <w:r>
+        <w:t>Weijman</w:t>
+      </w:r>
+      <w:proofErr w:type="spellEnd"/>
+      <w:r>
+        <w:t xml:space="preserve"> (afdelingshoofd Projecten). Met hen heb ik gesproken over de huidige situatie in de gemeente betreft het beheer van openbare ruimte, met de nadruk op het inplannen van onderhoud.</w:t>
+      </w:r>
+      <w:r>
+        <w:t xml:space="preserve"> </w:t>
+      </w:r>
+    </w:p>
+    <w:p>
+      <w:r>
+        <w:t xml:space="preserve">De uitvoering van onderhoud </w:t>
+      </w:r>
+      <w:r>
+        <w:t>betreft zowel de afdeling Projecten en Openbare Ruimte. De samenwerking tussen deze afdelingen zit als volgt:</w:t>
+      </w:r>
+    </w:p>
+    <w:p>
+      <w:pPr>
+        <w:pStyle w:val="ListParagraph"/>
+        <w:numPr>
+          <w:ilvl w:val="0"/>
+          <w:numId w:val="21"/>
+        </w:numPr>
+      </w:pPr>
+      <w:r>
+        <w:t xml:space="preserve">Wanneer dagelijks onderhoud geconstateerd wordt (losse stoeptegels, </w:t>
+      </w:r>
+      <w:r>
+        <w:t>maaien gras</w:t>
+      </w:r>
+      <w:r>
+        <w:t xml:space="preserve">) </w:t>
+      </w:r>
+      <w:proofErr w:type="spellStart"/>
+      <w:r>
+        <w:t>planned</w:t>
+      </w:r>
+      <w:proofErr w:type="spellEnd"/>
+      <w:r>
+        <w:t xml:space="preserve"> de afdeling openbare ruimte het onderhoud zelf in; het is immers weinig werk om het onderhoud te voltooien.</w:t>
+      </w:r>
+    </w:p>
+    <w:p>
+      <w:pPr>
+        <w:pStyle w:val="ListParagraph"/>
+        <w:numPr>
+          <w:ilvl w:val="0"/>
+          <w:numId w:val="21"/>
+        </w:numPr>
+      </w:pPr>
+      <w:r>
+        <w:t>Wanneer groot onderhoud geconstateerd wordt (kapot wegdek) wordt dit doorgegeven aan afdeling Projecten. Zij onderzoeken de situatie en plannen vervolgens het onderhoud in met de aanbesteders.</w:t>
+      </w:r>
+    </w:p>
+    <w:p>
+      <w:pPr>
+        <w:pStyle w:val="ListParagraph"/>
+        <w:numPr>
+          <w:ilvl w:val="0"/>
+          <w:numId w:val="21"/>
+        </w:numPr>
+      </w:pPr>
+      <w:r>
+        <w:t>De verschillende clusters binnen Openbare Ruimte houden eens in de zoveel tijd een ‘</w:t>
+      </w:r>
+      <w:proofErr w:type="spellStart"/>
+      <w:r>
+        <w:t>maptable</w:t>
+      </w:r>
+      <w:proofErr w:type="spellEnd"/>
+      <w:r>
+        <w:t xml:space="preserve">’ sessie. In deze sessie komen de beheerders bij elkaar rond een </w:t>
+      </w:r>
+      <w:proofErr w:type="spellStart"/>
+      <w:r>
+        <w:t>maptable</w:t>
+      </w:r>
+      <w:proofErr w:type="spellEnd"/>
+      <w:r>
+        <w:t>. Dit is een tafel met een kaart van Arnhem. Hier bespreekt elke beheerder zijn top 10 acties uit in het komende jaar. Dit geeft voor andere beheerders de mogelijkheid om aan te sluiten bij één van de genoemde acties, wanneer zij op de genoemde locatie ook actie vereisen.</w:t>
+      </w:r>
+    </w:p>
+    <w:p>
+      <w:pPr>
+        <w:pStyle w:val="ListParagraph"/>
+      </w:pPr>
+      <w:r>
+        <w:t>Na overleg wordt het project bij afdeling Projecten verder onderzocht en ingepland.</w:t>
+      </w:r>
+    </w:p>
+    <w:p>
+      <w:pPr>
+        <w:pStyle w:val="ListParagraph"/>
+      </w:pPr>
+      <w:r>
+        <w:t>De projecten die besproken worden gedurende deze sessie zijn bijvoorbeeld:</w:t>
+      </w:r>
+    </w:p>
+    <w:p>
+      <w:pPr>
+        <w:pStyle w:val="ListParagraph"/>
+      </w:pPr>
+      <w:r>
+        <w:t>Het vernieuwen van het wegdek op een bepaalde straat (regulier onderhoud), aanleg van groen, maar ook grote projecten zoals het renoveren van de John Frostbrug</w:t>
+      </w:r>
+    </w:p>
+    <w:p>
+      <w:pPr>
+        <w:pStyle w:val="ListParagraph"/>
+      </w:pPr>
+    </w:p>
+    <w:p>
+      <w:pPr>
+        <w:pStyle w:val="ListParagraph"/>
+      </w:pPr>
+    </w:p>
+    <w:p>
+      <w:pPr>
+        <w:pStyle w:val="ListParagraph"/>
+        <w:ind w:left="0"/>
+      </w:pPr>
+      <w:r>
+        <w:t>De afdeling Openbare Ruimte is opgedeeld in verschillende clusters. Deze clusters zijn:</w:t>
+      </w:r>
+    </w:p>
+    <w:p>
+      <w:pPr>
+        <w:pStyle w:val="ListParagraph"/>
+        <w:numPr>
+          <w:ilvl w:val="0"/>
+          <w:numId w:val="22"/>
+        </w:numPr>
+      </w:pPr>
+      <w:r>
+        <w:t>Riolering</w:t>
+      </w:r>
+    </w:p>
+    <w:p>
+      <w:pPr>
+        <w:pStyle w:val="ListParagraph"/>
+        <w:numPr>
+          <w:ilvl w:val="0"/>
+          <w:numId w:val="22"/>
+        </w:numPr>
+      </w:pPr>
+      <w:r>
+        <w:t>Kabels &amp; leidingen</w:t>
+      </w:r>
+    </w:p>
+    <w:p>
+      <w:pPr>
+        <w:pStyle w:val="ListParagraph"/>
+        <w:numPr>
+          <w:ilvl w:val="0"/>
+          <w:numId w:val="22"/>
+        </w:numPr>
+      </w:pPr>
+      <w:r>
+        <w:t>Groen &amp; Kunstwerken</w:t>
+      </w:r>
+    </w:p>
+    <w:p>
+      <w:pPr>
+        <w:pStyle w:val="ListParagraph"/>
+        <w:numPr>
+          <w:ilvl w:val="0"/>
+          <w:numId w:val="22"/>
+        </w:numPr>
+      </w:pPr>
+      <w:r>
+        <w:t>Wegen</w:t>
+      </w:r>
+    </w:p>
+    <w:p>
+      <w:r>
+        <w:t xml:space="preserve">Elke cluster werkt met zijn eigen </w:t>
+      </w:r>
+      <w:proofErr w:type="spellStart"/>
+      <w:r>
+        <w:t>beheer-systeem</w:t>
+      </w:r>
+      <w:proofErr w:type="spellEnd"/>
+      <w:r>
+        <w:t xml:space="preserve">. </w:t>
+      </w:r>
+    </w:p>
+    <w:p/>
+    <w:p>
+      <w:pPr>
+        <w:sectPr>
+          <w:pgSz w:w="12240" w:h="15840" w:code="1"/>
+          <w:pgMar w:top="720" w:right="720" w:bottom="720" w:left="720" w:header="289" w:footer="0" w:gutter="0"/>
+          <w:cols w:space="708"/>
+          <w:docGrid w:linePitch="360"/>
+        </w:sectPr>
+      </w:pPr>
+    </w:p>
+    <w:p>
+      <w:pPr>
+        <w:tabs>
+          <w:tab w:val="left" w:pos="3015"/>
+        </w:tabs>
+      </w:pPr>
+    </w:p>
+    <w:tbl>
+      <w:tblPr>
+        <w:tblW w:w="0" w:type="auto"/>
+        <w:tblLayout w:type="fixed"/>
+        <w:tblCellMar>
+          <w:left w:w="0" w:type="dxa"/>
+          <w:right w:w="0" w:type="dxa"/>
+        </w:tblCellMar>
+        <w:tblLook w:val="0600" w:firstRow="0" w:lastRow="0" w:firstColumn="0" w:lastColumn="0" w:noHBand="1" w:noVBand="1"/>
+      </w:tblPr>
+      <w:tblGrid>
+        <w:gridCol w:w="4464"/>
+        <w:gridCol w:w="6307"/>
+      </w:tblGrid>
+      <w:tr>
+        <w:trPr>
+          <w:trHeight w:val="17"/>
+        </w:trPr>
+        <w:tc>
+          <w:tcPr>
+            <w:tcW w:w="4464" w:type="dxa"/>
+            <w:tcBorders>
+              <w:top w:val="single" w:sz="48" w:space="0" w:color="D83D27" w:themeColor="accent2"/>
+            </w:tcBorders>
+          </w:tcPr>
+          <w:p>
+            <w:r>
+              <w:tab/>
+            </w:r>
+          </w:p>
+        </w:tc>
+        <w:tc>
+          <w:tcPr>
+            <w:tcW w:w="6307" w:type="dxa"/>
+          </w:tcPr>
+          <w:p/>
+        </w:tc>
+      </w:tr>
+    </w:tbl>
+    <w:p>
+      <w:pPr>
+        <w:pStyle w:val="Heading1"/>
+      </w:pPr>
+      <w:r>
+        <w:t>Define</w:t>
+      </w:r>
+    </w:p>
+    <w:p>
+      <w:pPr>
+        <w:pStyle w:val="NormalWhite"/>
+      </w:pPr>
+      <w:r>
+        <w:t xml:space="preserve">In de </w:t>
+      </w:r>
+      <w:proofErr w:type="spellStart"/>
+      <w:r>
+        <w:t>define</w:t>
+      </w:r>
+      <w:proofErr w:type="spellEnd"/>
+      <w:r>
+        <w:t xml:space="preserve"> fase van het design-thinking proces wordt het probleem vastgelegd. Dit heb ik gedaan door het probleem vast te leggen in een </w:t>
+      </w:r>
+      <w:hyperlink r:id="rId16" w:history="1">
+        <w:r>
+          <w:rPr>
+            <w:rStyle w:val="Hyperlink"/>
+            <w:color w:val="262626" w:themeColor="text1" w:themeTint="D9"/>
+            <w:u w:val="none"/>
+          </w:rPr>
+          <w:t xml:space="preserve">Software </w:t>
+        </w:r>
+        <w:proofErr w:type="spellStart"/>
+        <w:r>
+          <w:rPr>
+            <w:rStyle w:val="Hyperlink"/>
+            <w:color w:val="262626" w:themeColor="text1" w:themeTint="D9"/>
+            <w:u w:val="none"/>
+          </w:rPr>
+          <w:t>Requirements</w:t>
+        </w:r>
+        <w:proofErr w:type="spellEnd"/>
+        <w:r>
+          <w:rPr>
+            <w:rStyle w:val="Hyperlink"/>
+            <w:color w:val="262626" w:themeColor="text1" w:themeTint="D9"/>
+            <w:u w:val="none"/>
+          </w:rPr>
+          <w:t xml:space="preserve"> </w:t>
+        </w:r>
+        <w:proofErr w:type="spellStart"/>
+        <w:r>
+          <w:rPr>
+            <w:rStyle w:val="Hyperlink"/>
+            <w:color w:val="262626" w:themeColor="text1" w:themeTint="D9"/>
+            <w:u w:val="none"/>
+          </w:rPr>
+          <w:t>Specification</w:t>
+        </w:r>
+        <w:proofErr w:type="spellEnd"/>
+      </w:hyperlink>
+      <w:r>
+        <w:t xml:space="preserve"> document (SRS, functioneel ontwerp). In dit hoofdstuk geef ik een samenvatting van de belangrijkste onderwerpen in dit document.</w:t>
+      </w:r>
+    </w:p>
+    <w:p>
+      <w:pPr>
+        <w:pStyle w:val="Heading2"/>
+      </w:pPr>
+      <w:r>
+        <w:t>Probleemstelling</w:t>
+      </w:r>
+    </w:p>
+    <w:p/>
+    <w:p>
+      <w:pPr>
+        <w:pStyle w:val="Heading2"/>
+      </w:pPr>
+      <w:r>
+        <w:t>Stakeholders</w:t>
+      </w:r>
+    </w:p>
+    <w:p/>
+    <w:p>
+      <w:pPr>
+        <w:pStyle w:val="Heading2"/>
+      </w:pPr>
+      <w:r>
+        <w:t>Eisen</w:t>
+      </w:r>
+    </w:p>
+    <w:p/>
+    <w:p>
+      <w:pPr>
+        <w:sectPr>
+          <w:pgSz w:w="12240" w:h="15840" w:code="1"/>
+          <w:pgMar w:top="720" w:right="720" w:bottom="720" w:left="720" w:header="289" w:footer="0" w:gutter="0"/>
+          <w:cols w:space="708"/>
+          <w:docGrid w:linePitch="360"/>
+        </w:sectPr>
+      </w:pPr>
+    </w:p>
+    <w:p/>
+    <w:tbl>
+      <w:tblPr>
+        <w:tblW w:w="0" w:type="auto"/>
+        <w:tblLayout w:type="fixed"/>
+        <w:tblCellMar>
+          <w:left w:w="0" w:type="dxa"/>
+          <w:right w:w="0" w:type="dxa"/>
+        </w:tblCellMar>
+        <w:tblLook w:val="0600" w:firstRow="0" w:lastRow="0" w:firstColumn="0" w:lastColumn="0" w:noHBand="1" w:noVBand="1"/>
+      </w:tblPr>
+      <w:tblGrid>
+        <w:gridCol w:w="4464"/>
+        <w:gridCol w:w="6307"/>
+      </w:tblGrid>
+      <w:tr>
+        <w:trPr>
+          <w:trHeight w:val="17"/>
+        </w:trPr>
+        <w:tc>
+          <w:tcPr>
+            <w:tcW w:w="4464" w:type="dxa"/>
+            <w:tcBorders>
+              <w:top w:val="single" w:sz="48" w:space="0" w:color="D83D27" w:themeColor="accent2"/>
+            </w:tcBorders>
+          </w:tcPr>
+          <w:p/>
+        </w:tc>
+        <w:tc>
+          <w:tcPr>
+            <w:tcW w:w="6307" w:type="dxa"/>
+          </w:tcPr>
+          <w:p/>
+        </w:tc>
+      </w:tr>
+    </w:tbl>
+    <w:p>
+      <w:pPr>
+        <w:pStyle w:val="Heading1"/>
+      </w:pPr>
+      <w:r>
+        <w:t>Ideate</w:t>
+      </w:r>
+    </w:p>
+    <w:p>
+      <w:pPr>
+        <w:pStyle w:val="Heading2"/>
+        <w:numPr>
+          <w:ilvl w:val="1"/>
+          <w:numId w:val="0"/>
+        </w:numPr>
+        <w:ind w:left="576" w:hanging="576"/>
+        <w:sectPr>
+          <w:pgSz w:w="12240" w:h="15840" w:code="1"/>
+          <w:pgMar w:top="720" w:right="720" w:bottom="720" w:left="720" w:header="289" w:footer="0" w:gutter="0"/>
+          <w:cols w:space="708"/>
+          <w:docGrid w:linePitch="360"/>
+        </w:sectPr>
+      </w:pPr>
+    </w:p>
+    <w:p>
+      <w:pPr>
+        <w:pStyle w:val="Heading2"/>
+        <w:numPr>
+          <w:ilvl w:val="1"/>
+          <w:numId w:val="0"/>
+        </w:numPr>
+        <w:ind w:left="576" w:hanging="576"/>
+      </w:pPr>
+    </w:p>
+    <w:p/>
+    <w:tbl>
+      <w:tblPr>
+        <w:tblW w:w="0" w:type="auto"/>
+        <w:tblLayout w:type="fixed"/>
+        <w:tblCellMar>
+          <w:left w:w="0" w:type="dxa"/>
+          <w:right w:w="0" w:type="dxa"/>
+        </w:tblCellMar>
+        <w:tblLook w:val="0600" w:firstRow="0" w:lastRow="0" w:firstColumn="0" w:lastColumn="0" w:noHBand="1" w:noVBand="1"/>
+      </w:tblPr>
+      <w:tblGrid>
+        <w:gridCol w:w="4464"/>
+        <w:gridCol w:w="6307"/>
+      </w:tblGrid>
+      <w:tr>
+        <w:trPr>
+          <w:trHeight w:val="17"/>
+        </w:trPr>
+        <w:tc>
+          <w:tcPr>
+            <w:tcW w:w="4464" w:type="dxa"/>
+            <w:tcBorders>
+              <w:top w:val="single" w:sz="48" w:space="0" w:color="D83D27" w:themeColor="accent2"/>
+            </w:tcBorders>
+          </w:tcPr>
+          <w:p/>
+        </w:tc>
+        <w:tc>
+          <w:tcPr>
+            <w:tcW w:w="6307" w:type="dxa"/>
+          </w:tcPr>
+          <w:p/>
+        </w:tc>
+      </w:tr>
+    </w:tbl>
+    <w:p>
+      <w:pPr>
+        <w:pStyle w:val="Heading1"/>
+      </w:pPr>
+      <w:r>
+        <w:t>Prototype</w:t>
+      </w:r>
     </w:p>
     <w:p/>
     <w:p>
@@ -1347,34 +1879,12 @@
         <w:pStyle w:val="Heading1"/>
       </w:pPr>
       <w:r>
-        <w:t>Functioneel ontwerp</w:t>
-      </w:r>
-    </w:p>
-    <w:p>
-      <w:r>
-        <w:t xml:space="preserve">In dit hoofdstuk worden de belangrijkste eisen uit het functionele ontwerp samengevat. De eisen spelen een belangrijke rol in de uitvoer van mijn project. </w:t>
-      </w:r>
-    </w:p>
-    <w:p>
-      <w:r>
-        <w:t>Eisen leggen (technische) risico’s en ontwerpkeuzes bloot waarvoor experimenten kunnen worden uitgevoerd. Met deze experimenten kan in een korte tijd worden onderzocht welke oplossing voor het probleem het beste is gebleken.</w:t>
+        <w:t>Test</w:t>
       </w:r>
     </w:p>
     <w:p/>
-    <w:p/>
     <w:p>
       <w:pPr>
-        <w:pStyle w:val="Heading2"/>
-      </w:pPr>
-      <w:bookmarkStart w:id="2" w:name="_Toc112926221"/>
-      <w:r>
-        <w:t>Deelvraag 1</w:t>
-      </w:r>
-      <w:bookmarkEnd w:id="2"/>
-    </w:p>
-    <w:p>
-      <w:pPr>
-        <w:pStyle w:val="Heading2"/>
         <w:sectPr>
           <w:pgSz w:w="12240" w:h="15840" w:code="1"/>
           <w:pgMar w:top="720" w:right="720" w:bottom="720" w:left="720" w:header="289" w:footer="0" w:gutter="0"/>
@@ -1382,12 +1892,8 @@
           <w:docGrid w:linePitch="360"/>
         </w:sectPr>
       </w:pPr>
-      <w:bookmarkStart w:id="3" w:name="_Toc112926222"/>
-      <w:r>
-        <w:t>Deelvraag 2</w:t>
-      </w:r>
-      <w:bookmarkEnd w:id="3"/>
     </w:p>
+    <w:p/>
     <w:tbl>
       <w:tblPr>
         <w:tblW w:w="0" w:type="auto"/>
@@ -1427,11 +1933,11 @@
       <w:pPr>
         <w:pStyle w:val="Heading1"/>
       </w:pPr>
-      <w:bookmarkStart w:id="4" w:name="_Toc112926223"/>
+      <w:bookmarkStart w:id="2" w:name="_Toc114474760"/>
       <w:r>
         <w:t>Aanpak, resultaten &amp; conclusies</w:t>
       </w:r>
-      <w:bookmarkEnd w:id="4"/>
+      <w:bookmarkEnd w:id="2"/>
     </w:p>
     <w:p>
       <w:r>
@@ -1485,7 +1991,7 @@
         </w:tc>
       </w:tr>
     </w:tbl>
-    <w:bookmarkStart w:id="5" w:name="_Toc112926224" w:displacedByCustomXml="next"/>
+    <w:bookmarkStart w:id="3" w:name="_Toc114474761" w:displacedByCustomXml="next"/>
     <w:sdt>
       <w:sdtPr>
         <w:rPr>
@@ -1509,7 +2015,7 @@
           <w:r>
             <w:t>Bronnenlijst</w:t>
           </w:r>
-          <w:bookmarkEnd w:id="5"/>
+          <w:bookmarkEnd w:id="3"/>
         </w:p>
         <w:sdt>
           <w:sdtPr>
@@ -1624,14 +2130,14 @@
           <w:lang w:val="en-US"/>
         </w:rPr>
       </w:pPr>
-      <w:bookmarkStart w:id="6" w:name="_Toc112926225"/>
+      <w:bookmarkStart w:id="4" w:name="_Toc114474762"/>
       <w:r>
         <w:rPr>
           <w:lang w:val="en-US"/>
         </w:rPr>
         <w:t>Bijlagen</w:t>
       </w:r>
-      <w:bookmarkEnd w:id="6"/>
+      <w:bookmarkEnd w:id="4"/>
     </w:p>
     <w:p>
       <w:pPr>
@@ -1686,7 +2192,7 @@
         </w:tc>
       </w:tr>
     </w:tbl>
-    <w:bookmarkStart w:id="7" w:name="_Toc112926226" w:displacedByCustomXml="next"/>
+    <w:bookmarkStart w:id="5" w:name="_Toc114474763" w:displacedByCustomXml="next"/>
     <w:sdt>
       <w:sdtPr>
         <w:id w:val="2044391976"/>
@@ -1706,7 +2212,7 @@
         </w:p>
       </w:sdtContent>
     </w:sdt>
-    <w:bookmarkEnd w:id="7" w:displacedByCustomXml="prev"/>
+    <w:bookmarkEnd w:id="5" w:displacedByCustomXml="prev"/>
     <w:p>
       <w:pPr>
         <w:pStyle w:val="Heading1"/>
@@ -2419,6 +2925,119 @@
     </w:lvl>
   </w:abstractNum>
   <w:abstractNum w:abstractNumId="12" w15:restartNumberingAfterBreak="0">
+    <w:nsid w:val="1AA15479"/>
+    <w:multiLevelType w:val="hybridMultilevel"/>
+    <w:tmpl w:val="C36CA770"/>
+    <w:lvl w:ilvl="0" w:tplc="04090001">
+      <w:start w:val="1"/>
+      <w:numFmt w:val="bullet"/>
+      <w:lvlText w:val=""/>
+      <w:lvlJc w:val="left"/>
+      <w:pPr>
+        <w:ind w:left="720" w:hanging="360"/>
+      </w:pPr>
+      <w:rPr>
+        <w:rFonts w:ascii="Symbol" w:hAnsi="Symbol" w:hint="default"/>
+      </w:rPr>
+    </w:lvl>
+    <w:lvl w:ilvl="1" w:tplc="04090003" w:tentative="1">
+      <w:start w:val="1"/>
+      <w:numFmt w:val="bullet"/>
+      <w:lvlText w:val="o"/>
+      <w:lvlJc w:val="left"/>
+      <w:pPr>
+        <w:ind w:left="1440" w:hanging="360"/>
+      </w:pPr>
+      <w:rPr>
+        <w:rFonts w:ascii="Courier New" w:hAnsi="Courier New" w:cs="Courier New" w:hint="default"/>
+      </w:rPr>
+    </w:lvl>
+    <w:lvl w:ilvl="2" w:tplc="04090005" w:tentative="1">
+      <w:start w:val="1"/>
+      <w:numFmt w:val="bullet"/>
+      <w:lvlText w:val=""/>
+      <w:lvlJc w:val="left"/>
+      <w:pPr>
+        <w:ind w:left="2160" w:hanging="360"/>
+      </w:pPr>
+      <w:rPr>
+        <w:rFonts w:ascii="Wingdings" w:hAnsi="Wingdings" w:hint="default"/>
+      </w:rPr>
+    </w:lvl>
+    <w:lvl w:ilvl="3" w:tplc="04090001" w:tentative="1">
+      <w:start w:val="1"/>
+      <w:numFmt w:val="bullet"/>
+      <w:lvlText w:val=""/>
+      <w:lvlJc w:val="left"/>
+      <w:pPr>
+        <w:ind w:left="2880" w:hanging="360"/>
+      </w:pPr>
+      <w:rPr>
+        <w:rFonts w:ascii="Symbol" w:hAnsi="Symbol" w:hint="default"/>
+      </w:rPr>
+    </w:lvl>
+    <w:lvl w:ilvl="4" w:tplc="04090003" w:tentative="1">
+      <w:start w:val="1"/>
+      <w:numFmt w:val="bullet"/>
+      <w:lvlText w:val="o"/>
+      <w:lvlJc w:val="left"/>
+      <w:pPr>
+        <w:ind w:left="3600" w:hanging="360"/>
+      </w:pPr>
+      <w:rPr>
+        <w:rFonts w:ascii="Courier New" w:hAnsi="Courier New" w:cs="Courier New" w:hint="default"/>
+      </w:rPr>
+    </w:lvl>
+    <w:lvl w:ilvl="5" w:tplc="04090005" w:tentative="1">
+      <w:start w:val="1"/>
+      <w:numFmt w:val="bullet"/>
+      <w:lvlText w:val=""/>
+      <w:lvlJc w:val="left"/>
+      <w:pPr>
+        <w:ind w:left="4320" w:hanging="360"/>
+      </w:pPr>
+      <w:rPr>
+        <w:rFonts w:ascii="Wingdings" w:hAnsi="Wingdings" w:hint="default"/>
+      </w:rPr>
+    </w:lvl>
+    <w:lvl w:ilvl="6" w:tplc="04090001" w:tentative="1">
+      <w:start w:val="1"/>
+      <w:numFmt w:val="bullet"/>
+      <w:lvlText w:val=""/>
+      <w:lvlJc w:val="left"/>
+      <w:pPr>
+        <w:ind w:left="5040" w:hanging="360"/>
+      </w:pPr>
+      <w:rPr>
+        <w:rFonts w:ascii="Symbol" w:hAnsi="Symbol" w:hint="default"/>
+      </w:rPr>
+    </w:lvl>
+    <w:lvl w:ilvl="7" w:tplc="04090003" w:tentative="1">
+      <w:start w:val="1"/>
+      <w:numFmt w:val="bullet"/>
+      <w:lvlText w:val="o"/>
+      <w:lvlJc w:val="left"/>
+      <w:pPr>
+        <w:ind w:left="5760" w:hanging="360"/>
+      </w:pPr>
+      <w:rPr>
+        <w:rFonts w:ascii="Courier New" w:hAnsi="Courier New" w:cs="Courier New" w:hint="default"/>
+      </w:rPr>
+    </w:lvl>
+    <w:lvl w:ilvl="8" w:tplc="04090005" w:tentative="1">
+      <w:start w:val="1"/>
+      <w:numFmt w:val="bullet"/>
+      <w:lvlText w:val=""/>
+      <w:lvlJc w:val="left"/>
+      <w:pPr>
+        <w:ind w:left="6480" w:hanging="360"/>
+      </w:pPr>
+      <w:rPr>
+        <w:rFonts w:ascii="Wingdings" w:hAnsi="Wingdings" w:hint="default"/>
+      </w:rPr>
+    </w:lvl>
+  </w:abstractNum>
+  <w:abstractNum w:abstractNumId="13" w15:restartNumberingAfterBreak="0">
     <w:nsid w:val="23117996"/>
     <w:multiLevelType w:val="hybridMultilevel"/>
     <w:tmpl w:val="6526CF40"/>
@@ -2531,7 +3150,7 @@
       </w:rPr>
     </w:lvl>
   </w:abstractNum>
-  <w:abstractNum w:abstractNumId="13" w15:restartNumberingAfterBreak="0">
+  <w:abstractNum w:abstractNumId="14" w15:restartNumberingAfterBreak="0">
     <w:nsid w:val="2ACF074A"/>
     <w:multiLevelType w:val="hybridMultilevel"/>
     <w:tmpl w:val="8D1CE7A4"/>
@@ -2644,7 +3263,120 @@
       </w:rPr>
     </w:lvl>
   </w:abstractNum>
-  <w:abstractNum w:abstractNumId="14" w15:restartNumberingAfterBreak="0">
+  <w:abstractNum w:abstractNumId="15" w15:restartNumberingAfterBreak="0">
+    <w:nsid w:val="3D9A74C2"/>
+    <w:multiLevelType w:val="hybridMultilevel"/>
+    <w:tmpl w:val="F0D819AE"/>
+    <w:lvl w:ilvl="0" w:tplc="04090001">
+      <w:start w:val="1"/>
+      <w:numFmt w:val="bullet"/>
+      <w:lvlText w:val=""/>
+      <w:lvlJc w:val="left"/>
+      <w:pPr>
+        <w:ind w:left="720" w:hanging="360"/>
+      </w:pPr>
+      <w:rPr>
+        <w:rFonts w:ascii="Symbol" w:hAnsi="Symbol" w:hint="default"/>
+      </w:rPr>
+    </w:lvl>
+    <w:lvl w:ilvl="1" w:tplc="04090003" w:tentative="1">
+      <w:start w:val="1"/>
+      <w:numFmt w:val="bullet"/>
+      <w:lvlText w:val="o"/>
+      <w:lvlJc w:val="left"/>
+      <w:pPr>
+        <w:ind w:left="1440" w:hanging="360"/>
+      </w:pPr>
+      <w:rPr>
+        <w:rFonts w:ascii="Courier New" w:hAnsi="Courier New" w:cs="Courier New" w:hint="default"/>
+      </w:rPr>
+    </w:lvl>
+    <w:lvl w:ilvl="2" w:tplc="04090005" w:tentative="1">
+      <w:start w:val="1"/>
+      <w:numFmt w:val="bullet"/>
+      <w:lvlText w:val=""/>
+      <w:lvlJc w:val="left"/>
+      <w:pPr>
+        <w:ind w:left="2160" w:hanging="360"/>
+      </w:pPr>
+      <w:rPr>
+        <w:rFonts w:ascii="Wingdings" w:hAnsi="Wingdings" w:hint="default"/>
+      </w:rPr>
+    </w:lvl>
+    <w:lvl w:ilvl="3" w:tplc="04090001" w:tentative="1">
+      <w:start w:val="1"/>
+      <w:numFmt w:val="bullet"/>
+      <w:lvlText w:val=""/>
+      <w:lvlJc w:val="left"/>
+      <w:pPr>
+        <w:ind w:left="2880" w:hanging="360"/>
+      </w:pPr>
+      <w:rPr>
+        <w:rFonts w:ascii="Symbol" w:hAnsi="Symbol" w:hint="default"/>
+      </w:rPr>
+    </w:lvl>
+    <w:lvl w:ilvl="4" w:tplc="04090003" w:tentative="1">
+      <w:start w:val="1"/>
+      <w:numFmt w:val="bullet"/>
+      <w:lvlText w:val="o"/>
+      <w:lvlJc w:val="left"/>
+      <w:pPr>
+        <w:ind w:left="3600" w:hanging="360"/>
+      </w:pPr>
+      <w:rPr>
+        <w:rFonts w:ascii="Courier New" w:hAnsi="Courier New" w:cs="Courier New" w:hint="default"/>
+      </w:rPr>
+    </w:lvl>
+    <w:lvl w:ilvl="5" w:tplc="04090005" w:tentative="1">
+      <w:start w:val="1"/>
+      <w:numFmt w:val="bullet"/>
+      <w:lvlText w:val=""/>
+      <w:lvlJc w:val="left"/>
+      <w:pPr>
+        <w:ind w:left="4320" w:hanging="360"/>
+      </w:pPr>
+      <w:rPr>
+        <w:rFonts w:ascii="Wingdings" w:hAnsi="Wingdings" w:hint="default"/>
+      </w:rPr>
+    </w:lvl>
+    <w:lvl w:ilvl="6" w:tplc="04090001" w:tentative="1">
+      <w:start w:val="1"/>
+      <w:numFmt w:val="bullet"/>
+      <w:lvlText w:val=""/>
+      <w:lvlJc w:val="left"/>
+      <w:pPr>
+        <w:ind w:left="5040" w:hanging="360"/>
+      </w:pPr>
+      <w:rPr>
+        <w:rFonts w:ascii="Symbol" w:hAnsi="Symbol" w:hint="default"/>
+      </w:rPr>
+    </w:lvl>
+    <w:lvl w:ilvl="7" w:tplc="04090003" w:tentative="1">
+      <w:start w:val="1"/>
+      <w:numFmt w:val="bullet"/>
+      <w:lvlText w:val="o"/>
+      <w:lvlJc w:val="left"/>
+      <w:pPr>
+        <w:ind w:left="5760" w:hanging="360"/>
+      </w:pPr>
+      <w:rPr>
+        <w:rFonts w:ascii="Courier New" w:hAnsi="Courier New" w:cs="Courier New" w:hint="default"/>
+      </w:rPr>
+    </w:lvl>
+    <w:lvl w:ilvl="8" w:tplc="04090005" w:tentative="1">
+      <w:start w:val="1"/>
+      <w:numFmt w:val="bullet"/>
+      <w:lvlText w:val=""/>
+      <w:lvlJc w:val="left"/>
+      <w:pPr>
+        <w:ind w:left="6480" w:hanging="360"/>
+      </w:pPr>
+      <w:rPr>
+        <w:rFonts w:ascii="Wingdings" w:hAnsi="Wingdings" w:hint="default"/>
+      </w:rPr>
+    </w:lvl>
+  </w:abstractNum>
+  <w:abstractNum w:abstractNumId="16" w15:restartNumberingAfterBreak="0">
     <w:nsid w:val="40111DB6"/>
     <w:multiLevelType w:val="hybridMultilevel"/>
     <w:tmpl w:val="FF54F306"/>
@@ -2757,7 +3489,7 @@
       </w:rPr>
     </w:lvl>
   </w:abstractNum>
-  <w:abstractNum w:abstractNumId="15" w15:restartNumberingAfterBreak="0">
+  <w:abstractNum w:abstractNumId="17" w15:restartNumberingAfterBreak="0">
     <w:nsid w:val="59A12CEB"/>
     <w:multiLevelType w:val="hybridMultilevel"/>
     <w:tmpl w:val="C6F2B950"/>
@@ -2870,7 +3602,7 @@
       </w:rPr>
     </w:lvl>
   </w:abstractNum>
-  <w:abstractNum w:abstractNumId="16" w15:restartNumberingAfterBreak="0">
+  <w:abstractNum w:abstractNumId="18" w15:restartNumberingAfterBreak="0">
     <w:nsid w:val="6F8B79FC"/>
     <w:multiLevelType w:val="multilevel"/>
     <w:tmpl w:val="04090025"/>
@@ -2965,7 +3697,7 @@
       </w:pPr>
     </w:lvl>
   </w:abstractNum>
-  <w:abstractNum w:abstractNumId="17" w15:restartNumberingAfterBreak="0">
+  <w:abstractNum w:abstractNumId="19" w15:restartNumberingAfterBreak="0">
     <w:nsid w:val="74134192"/>
     <w:multiLevelType w:val="hybridMultilevel"/>
     <w:tmpl w:val="89B21C08"/>
@@ -3078,7 +3810,7 @@
       </w:rPr>
     </w:lvl>
   </w:abstractNum>
-  <w:abstractNum w:abstractNumId="18" w15:restartNumberingAfterBreak="0">
+  <w:abstractNum w:abstractNumId="20" w15:restartNumberingAfterBreak="0">
     <w:nsid w:val="741C233A"/>
     <w:multiLevelType w:val="hybridMultilevel"/>
     <w:tmpl w:val="60D2BD24"/>
@@ -3191,7 +3923,7 @@
       </w:rPr>
     </w:lvl>
   </w:abstractNum>
-  <w:abstractNum w:abstractNumId="19" w15:restartNumberingAfterBreak="0">
+  <w:abstractNum w:abstractNumId="21" w15:restartNumberingAfterBreak="0">
     <w:nsid w:val="7EF30DED"/>
     <w:multiLevelType w:val="hybridMultilevel"/>
     <w:tmpl w:val="DD68A320"/>
@@ -3305,31 +4037,31 @@
     </w:lvl>
   </w:abstractNum>
   <w:num w:numId="1" w16cid:durableId="657149399">
-    <w:abstractNumId w:val="14"/>
+    <w:abstractNumId w:val="16"/>
   </w:num>
   <w:num w:numId="2" w16cid:durableId="788398554">
     <w:abstractNumId w:val="11"/>
   </w:num>
   <w:num w:numId="3" w16cid:durableId="1376470303">
-    <w:abstractNumId w:val="18"/>
+    <w:abstractNumId w:val="20"/>
   </w:num>
   <w:num w:numId="4" w16cid:durableId="1440643539">
-    <w:abstractNumId w:val="12"/>
+    <w:abstractNumId w:val="13"/>
   </w:num>
   <w:num w:numId="5" w16cid:durableId="368334762">
     <w:abstractNumId w:val="10"/>
   </w:num>
   <w:num w:numId="6" w16cid:durableId="156305202">
-    <w:abstractNumId w:val="13"/>
+    <w:abstractNumId w:val="14"/>
   </w:num>
   <w:num w:numId="7" w16cid:durableId="94134913">
-    <w:abstractNumId w:val="15"/>
+    <w:abstractNumId w:val="17"/>
   </w:num>
   <w:num w:numId="8" w16cid:durableId="880746184">
-    <w:abstractNumId w:val="17"/>
+    <w:abstractNumId w:val="19"/>
   </w:num>
   <w:num w:numId="9" w16cid:durableId="1518426854">
-    <w:abstractNumId w:val="19"/>
+    <w:abstractNumId w:val="21"/>
   </w:num>
   <w:num w:numId="10" w16cid:durableId="1804418402">
     <w:abstractNumId w:val="0"/>
@@ -3362,7 +4094,13 @@
     <w:abstractNumId w:val="9"/>
   </w:num>
   <w:num w:numId="20" w16cid:durableId="1448699252">
-    <w:abstractNumId w:val="16"/>
+    <w:abstractNumId w:val="18"/>
+  </w:num>
+  <w:num w:numId="21" w16cid:durableId="215506197">
+    <w:abstractNumId w:val="15"/>
+  </w:num>
+  <w:num w:numId="22" w16cid:durableId="1087506392">
+    <w:abstractNumId w:val="12"/>
   </w:num>
 </w:numbering>
 </file>
@@ -4592,6 +5330,18 @@
       <w:szCs w:val="21"/>
     </w:rPr>
   </w:style>
+  <w:style w:type="character" w:styleId="UnresolvedMention">
+    <w:name w:val="Unresolved Mention"/>
+    <w:basedOn w:val="DefaultParagraphFont"/>
+    <w:uiPriority w:val="99"/>
+    <w:semiHidden/>
+    <w:unhideWhenUsed/>
+    <w:rsid w:val="0039091C"/>
+    <w:rPr>
+      <w:color w:val="605E5C"/>
+      <w:shd w:val="clear" w:color="auto" w:fill="E1DFDD"/>
+    </w:rPr>
+  </w:style>
 </w:styles>
 </file>
 
@@ -5738,6 +6488,28 @@
 </file>
 
 <file path=customXml/item1.xml><?xml version="1.0" encoding="utf-8"?>
+<p:properties xmlns:p="http://schemas.microsoft.com/office/2006/metadata/properties" xmlns:xsi="http://www.w3.org/2001/XMLSchema-instance" xmlns:pc="http://schemas.microsoft.com/office/infopath/2007/PartnerControls">
+  <documentManagement>
+    <Status xmlns="71af3243-3dd4-4a8d-8c0d-dd76da1f02a5">Not started</Status>
+    <MediaServiceKeyPoints xmlns="71af3243-3dd4-4a8d-8c0d-dd76da1f02a5" xsi:nil="true"/>
+  </documentManagement>
+</p:properties>
+</file>
+
+<file path=customXml/item2.xml><?xml version="1.0" encoding="utf-8"?>
+<b:Sources xmlns:b="http://schemas.openxmlformats.org/officeDocument/2006/bibliography" xmlns="http://schemas.openxmlformats.org/officeDocument/2006/bibliography" SelectedStyle="\APASixthEditionOfficeOnline.xsl" StyleName="APA" Version="6"/>
+</file>
+
+<file path=customXml/item3.xml><?xml version="1.0" encoding="utf-8"?>
+<?mso-contentType ?>
+<FormTemplates xmlns="http://schemas.microsoft.com/sharepoint/v3/contenttype/forms">
+  <Display>DocumentLibraryForm</Display>
+  <Edit>DocumentLibraryForm</Edit>
+  <New>DocumentLibraryForm</New>
+</FormTemplates>
+</file>
+
+<file path=customXml/item4.xml><?xml version="1.0" encoding="utf-8"?>
 <ct:contentTypeSchema xmlns:ct="http://schemas.microsoft.com/office/2006/metadata/contentType" xmlns:ma="http://schemas.microsoft.com/office/2006/metadata/properties/metaAttributes" ct:_="" ma:_="" ma:contentTypeName="Document" ma:contentTypeID="0x01010079F111ED35F8CC479449609E8A0923A6" ma:contentTypeVersion="12" ma:contentTypeDescription="Create a new document." ma:contentTypeScope="" ma:versionID="426e97fa315356fffbdcd9876fe988c2">
   <xsd:schema xmlns:xsd="http://www.w3.org/2001/XMLSchema" xmlns:xs="http://www.w3.org/2001/XMLSchema" xmlns:p="http://schemas.microsoft.com/office/2006/metadata/properties" xmlns:ns2="71af3243-3dd4-4a8d-8c0d-dd76da1f02a5" xmlns:ns3="16c05727-aa75-4e4a-9b5f-8a80a1165891" targetNamespace="http://schemas.microsoft.com/office/2006/metadata/properties" ma:root="true" ma:fieldsID="14b8f0def80e6d70ce3def20c90759ae" ns2:_="" ns3:_="">
     <xsd:import namespace="71af3243-3dd4-4a8d-8c0d-dd76da1f02a5"/>
@@ -5958,29 +6730,33 @@
 </ct:contentTypeSchema>
 </file>
 
-<file path=customXml/item2.xml><?xml version="1.0" encoding="utf-8"?>
-<?mso-contentType ?>
-<FormTemplates xmlns="http://schemas.microsoft.com/sharepoint/v3/contenttype/forms">
-  <Display>DocumentLibraryForm</Display>
-  <Edit>DocumentLibraryForm</Edit>
-  <New>DocumentLibraryForm</New>
-</FormTemplates>
+<file path=customXml/itemProps1.xml><?xml version="1.0" encoding="utf-8"?>
+<ds:datastoreItem xmlns:ds="http://schemas.openxmlformats.org/officeDocument/2006/customXml" ds:itemID="{8F3AB56E-E1EB-4234-B256-5A748EBCB684}">
+  <ds:schemaRefs>
+    <ds:schemaRef ds:uri="http://schemas.microsoft.com/office/2006/metadata/properties"/>
+    <ds:schemaRef ds:uri="http://schemas.microsoft.com/office/infopath/2007/PartnerControls"/>
+    <ds:schemaRef ds:uri="71af3243-3dd4-4a8d-8c0d-dd76da1f02a5"/>
+  </ds:schemaRefs>
+</ds:datastoreItem>
 </file>
 
-<file path=customXml/item3.xml><?xml version="1.0" encoding="utf-8"?>
-<b:Sources xmlns:b="http://schemas.openxmlformats.org/officeDocument/2006/bibliography" xmlns="http://schemas.openxmlformats.org/officeDocument/2006/bibliography" SelectedStyle="\APASixthEditionOfficeOnline.xsl" StyleName="APA" Version="6"/>
+<file path=customXml/itemProps2.xml><?xml version="1.0" encoding="utf-8"?>
+<ds:datastoreItem xmlns:ds="http://schemas.openxmlformats.org/officeDocument/2006/customXml" ds:itemID="{8350094C-0D3E-4E0A-A2D0-7BE047D09FEF}">
+  <ds:schemaRefs>
+    <ds:schemaRef ds:uri="http://schemas.openxmlformats.org/officeDocument/2006/bibliography"/>
+  </ds:schemaRefs>
+</ds:datastoreItem>
 </file>
 
-<file path=customXml/item4.xml><?xml version="1.0" encoding="utf-8"?>
-<p:properties xmlns:p="http://schemas.microsoft.com/office/2006/metadata/properties" xmlns:xsi="http://www.w3.org/2001/XMLSchema-instance" xmlns:pc="http://schemas.microsoft.com/office/infopath/2007/PartnerControls">
-  <documentManagement>
-    <Status xmlns="71af3243-3dd4-4a8d-8c0d-dd76da1f02a5">Not started</Status>
-    <MediaServiceKeyPoints xmlns="71af3243-3dd4-4a8d-8c0d-dd76da1f02a5" xsi:nil="true"/>
-  </documentManagement>
-</p:properties>
+<file path=customXml/itemProps3.xml><?xml version="1.0" encoding="utf-8"?>
+<ds:datastoreItem xmlns:ds="http://schemas.openxmlformats.org/officeDocument/2006/customXml" ds:itemID="{F513D18B-2C73-4B92-9BB0-09733199523D}">
+  <ds:schemaRefs>
+    <ds:schemaRef ds:uri="http://schemas.microsoft.com/sharepoint/v3/contenttype/forms"/>
+  </ds:schemaRefs>
+</ds:datastoreItem>
 </file>
 
-<file path=customXml/itemProps1.xml><?xml version="1.0" encoding="utf-8"?>
+<file path=customXml/itemProps4.xml><?xml version="1.0" encoding="utf-8"?>
 <ds:datastoreItem xmlns:ds="http://schemas.openxmlformats.org/officeDocument/2006/customXml" ds:itemID="{8E847A3D-948F-480B-B7E9-4639E8A12154}">
   <ds:schemaRefs>
     <ds:schemaRef ds:uri="http://schemas.microsoft.com/office/2006/metadata/contentType"/>
@@ -5997,30 +6773,4 @@
     <ds:schemaRef ds:uri="http://schemas.microsoft.com/internal/obd"/>
   </ds:schemaRefs>
 </ds:datastoreItem>
-</file>
-
-<file path=customXml/itemProps2.xml><?xml version="1.0" encoding="utf-8"?>
-<ds:datastoreItem xmlns:ds="http://schemas.openxmlformats.org/officeDocument/2006/customXml" ds:itemID="{F513D18B-2C73-4B92-9BB0-09733199523D}">
-  <ds:schemaRefs>
-    <ds:schemaRef ds:uri="http://schemas.microsoft.com/sharepoint/v3/contenttype/forms"/>
-  </ds:schemaRefs>
-</ds:datastoreItem>
-</file>
-
-<file path=customXml/itemProps3.xml><?xml version="1.0" encoding="utf-8"?>
-<ds:datastoreItem xmlns:ds="http://schemas.openxmlformats.org/officeDocument/2006/customXml" ds:itemID="{8350094C-0D3E-4E0A-A2D0-7BE047D09FEF}">
-  <ds:schemaRefs>
-    <ds:schemaRef ds:uri="http://schemas.openxmlformats.org/officeDocument/2006/bibliography"/>
-  </ds:schemaRefs>
-</ds:datastoreItem>
-</file>
-
-<file path=customXml/itemProps4.xml><?xml version="1.0" encoding="utf-8"?>
-<ds:datastoreItem xmlns:ds="http://schemas.openxmlformats.org/officeDocument/2006/customXml" ds:itemID="{8F3AB56E-E1EB-4234-B256-5A748EBCB684}">
-  <ds:schemaRefs>
-    <ds:schemaRef ds:uri="http://schemas.microsoft.com/office/2006/metadata/properties"/>
-    <ds:schemaRef ds:uri="http://schemas.microsoft.com/office/infopath/2007/PartnerControls"/>
-    <ds:schemaRef ds:uri="71af3243-3dd4-4a8d-8c0d-dd76da1f02a5"/>
-  </ds:schemaRefs>
-</ds:datastoreItem>
 </file>
</xml_diff>

<commit_message>
Update Design Research Paper.docx
</commit_message>
<xml_diff>
--- a/Design Research Paper.docx
+++ b/Design Research Paper.docx
@@ -298,7 +298,7 @@
         </w:numPr>
         <w:ind w:left="432" w:hanging="432"/>
       </w:pPr>
-      <w:bookmarkStart w:id="0" w:name="_Toc114474755"/>
+      <w:bookmarkStart w:id="0" w:name="_Toc114646044"/>
       <w:r>
         <w:t>S</w:t>
       </w:r>
@@ -434,7 +434,7 @@
                 <w:r>
                   <w:fldChar w:fldCharType="separate"/>
                 </w:r>
-                <w:hyperlink w:anchor="_Toc114474755" w:history="1">
+                <w:hyperlink w:anchor="_Toc114646044" w:history="1">
                   <w:r>
                     <w:rPr>
                       <w:rStyle w:val="Hyperlink"/>
@@ -461,7 +461,7 @@
                       <w:noProof/>
                       <w:webHidden/>
                     </w:rPr>
-                    <w:instrText xml:space="preserve"> PAGEREF _Toc114474755 \h </w:instrText>
+                    <w:instrText xml:space="preserve"> PAGEREF _Toc114646044 \h </w:instrText>
                   </w:r>
                   <w:r>
                     <w:rPr>
@@ -507,7 +507,7 @@
                     <w:lang w:val="en-US"/>
                   </w:rPr>
                 </w:pPr>
-                <w:hyperlink w:anchor="_Toc114474756" w:history="1">
+                <w:hyperlink w:anchor="_Toc114646045" w:history="1">
                   <w:r>
                     <w:rPr>
                       <w:rStyle w:val="Hyperlink"/>
@@ -551,7 +551,7 @@
                       <w:noProof/>
                       <w:webHidden/>
                     </w:rPr>
-                    <w:instrText xml:space="preserve"> PAGEREF _Toc114474756 \h </w:instrText>
+                    <w:instrText xml:space="preserve"> PAGEREF _Toc114646045 \h </w:instrText>
                   </w:r>
                   <w:r>
                     <w:rPr>
@@ -597,7 +597,7 @@
                     <w:lang w:val="en-US"/>
                   </w:rPr>
                 </w:pPr>
-                <w:hyperlink w:anchor="_Toc114474757" w:history="1">
+                <w:hyperlink w:anchor="_Toc114646046" w:history="1">
                   <w:r>
                     <w:rPr>
                       <w:rStyle w:val="Hyperlink"/>
@@ -620,7 +620,7 @@
                       <w:rStyle w:val="Hyperlink"/>
                       <w:noProof/>
                     </w:rPr>
-                    <w:t>Functioneel ontwerp</w:t>
+                    <w:t>Empathise</w:t>
                   </w:r>
                   <w:r>
                     <w:rPr>
@@ -641,7 +641,7 @@
                       <w:noProof/>
                       <w:webHidden/>
                     </w:rPr>
-                    <w:instrText xml:space="preserve"> PAGEREF _Toc114474757 \h </w:instrText>
+                    <w:instrText xml:space="preserve"> PAGEREF _Toc114646046 \h </w:instrText>
                   </w:r>
                   <w:r>
                     <w:rPr>
@@ -662,6 +662,96 @@
                       <w:webHidden/>
                     </w:rPr>
                     <w:t>5</w:t>
+                  </w:r>
+                  <w:r>
+                    <w:rPr>
+                      <w:noProof/>
+                      <w:webHidden/>
+                    </w:rPr>
+                    <w:fldChar w:fldCharType="end"/>
+                  </w:r>
+                </w:hyperlink>
+              </w:p>
+              <w:p>
+                <w:pPr>
+                  <w:pStyle w:val="TOC1"/>
+                  <w:tabs>
+                    <w:tab w:val="left" w:pos="440"/>
+                    <w:tab w:val="right" w:leader="dot" w:pos="10790"/>
+                  </w:tabs>
+                  <w:rPr>
+                    <w:rFonts w:eastAsiaTheme="minorEastAsia"/>
+                    <w:noProof/>
+                    <w:sz w:val="22"/>
+                    <w:szCs w:val="22"/>
+                    <w:lang w:val="en-US"/>
+                  </w:rPr>
+                </w:pPr>
+                <w:hyperlink w:anchor="_Toc114646047" w:history="1">
+                  <w:r>
+                    <w:rPr>
+                      <w:rStyle w:val="Hyperlink"/>
+                      <w:noProof/>
+                    </w:rPr>
+                    <w:t>3</w:t>
+                  </w:r>
+                  <w:r>
+                    <w:rPr>
+                      <w:rFonts w:eastAsiaTheme="minorEastAsia"/>
+                      <w:noProof/>
+                      <w:sz w:val="22"/>
+                      <w:szCs w:val="22"/>
+                      <w:lang w:val="en-US"/>
+                    </w:rPr>
+                    <w:tab/>
+                  </w:r>
+                  <w:r>
+                    <w:rPr>
+                      <w:rStyle w:val="Hyperlink"/>
+                      <w:noProof/>
+                    </w:rPr>
+                    <w:t>Define</w:t>
+                  </w:r>
+                  <w:r>
+                    <w:rPr>
+                      <w:noProof/>
+                      <w:webHidden/>
+                    </w:rPr>
+                    <w:tab/>
+                  </w:r>
+                  <w:r>
+                    <w:rPr>
+                      <w:noProof/>
+                      <w:webHidden/>
+                    </w:rPr>
+                    <w:fldChar w:fldCharType="begin"/>
+                  </w:r>
+                  <w:r>
+                    <w:rPr>
+                      <w:noProof/>
+                      <w:webHidden/>
+                    </w:rPr>
+                    <w:instrText xml:space="preserve"> PAGEREF _Toc114646047 \h </w:instrText>
+                  </w:r>
+                  <w:r>
+                    <w:rPr>
+                      <w:noProof/>
+                      <w:webHidden/>
+                    </w:rPr>
+                  </w:r>
+                  <w:r>
+                    <w:rPr>
+                      <w:noProof/>
+                      <w:webHidden/>
+                    </w:rPr>
+                    <w:fldChar w:fldCharType="separate"/>
+                  </w:r>
+                  <w:r>
+                    <w:rPr>
+                      <w:noProof/>
+                      <w:webHidden/>
+                    </w:rPr>
+                    <w:t>6</w:t>
                   </w:r>
                   <w:r>
                     <w:rPr>
@@ -687,13 +777,13 @@
                     <w:lang w:val="en-US"/>
                   </w:rPr>
                 </w:pPr>
-                <w:hyperlink w:anchor="_Toc114474758" w:history="1">
+                <w:hyperlink w:anchor="_Toc114646048" w:history="1">
                   <w:r>
                     <w:rPr>
                       <w:rStyle w:val="Hyperlink"/>
                       <w:noProof/>
                     </w:rPr>
-                    <w:t>2.1</w:t>
+                    <w:t>3.1</w:t>
                   </w:r>
                   <w:r>
                     <w:rPr>
@@ -710,7 +800,7 @@
                       <w:rStyle w:val="Hyperlink"/>
                       <w:noProof/>
                     </w:rPr>
-                    <w:t>Deelvraag 1</w:t>
+                    <w:t>Probleemstelling</w:t>
                   </w:r>
                   <w:r>
                     <w:rPr>
@@ -731,7 +821,7 @@
                       <w:noProof/>
                       <w:webHidden/>
                     </w:rPr>
-                    <w:instrText xml:space="preserve"> PAGEREF _Toc114474758 \h </w:instrText>
+                    <w:instrText xml:space="preserve"> PAGEREF _Toc114646048 \h </w:instrText>
                   </w:r>
                   <w:r>
                     <w:rPr>
@@ -751,7 +841,7 @@
                       <w:noProof/>
                       <w:webHidden/>
                     </w:rPr>
-                    <w:t>5</w:t>
+                    <w:t>6</w:t>
                   </w:r>
                   <w:r>
                     <w:rPr>
@@ -777,13 +867,13 @@
                     <w:lang w:val="en-US"/>
                   </w:rPr>
                 </w:pPr>
-                <w:hyperlink w:anchor="_Toc114474759" w:history="1">
+                <w:hyperlink w:anchor="_Toc114646049" w:history="1">
                   <w:r>
                     <w:rPr>
                       <w:rStyle w:val="Hyperlink"/>
                       <w:noProof/>
                     </w:rPr>
-                    <w:t>2.2</w:t>
+                    <w:t>3.2</w:t>
                   </w:r>
                   <w:r>
                     <w:rPr>
@@ -800,7 +890,7 @@
                       <w:rStyle w:val="Hyperlink"/>
                       <w:noProof/>
                     </w:rPr>
-                    <w:t>Deelvraag 2</w:t>
+                    <w:t>Stakeholders</w:t>
                   </w:r>
                   <w:r>
                     <w:rPr>
@@ -821,7 +911,7 @@
                       <w:noProof/>
                       <w:webHidden/>
                     </w:rPr>
-                    <w:instrText xml:space="preserve"> PAGEREF _Toc114474759 \h </w:instrText>
+                    <w:instrText xml:space="preserve"> PAGEREF _Toc114646049 \h </w:instrText>
                   </w:r>
                   <w:r>
                     <w:rPr>
@@ -841,7 +931,97 @@
                       <w:noProof/>
                       <w:webHidden/>
                     </w:rPr>
-                    <w:t>5</w:t>
+                    <w:t>6</w:t>
+                  </w:r>
+                  <w:r>
+                    <w:rPr>
+                      <w:noProof/>
+                      <w:webHidden/>
+                    </w:rPr>
+                    <w:fldChar w:fldCharType="end"/>
+                  </w:r>
+                </w:hyperlink>
+              </w:p>
+              <w:p>
+                <w:pPr>
+                  <w:pStyle w:val="TOC2"/>
+                  <w:tabs>
+                    <w:tab w:val="left" w:pos="880"/>
+                    <w:tab w:val="right" w:leader="dot" w:pos="10790"/>
+                  </w:tabs>
+                  <w:rPr>
+                    <w:rFonts w:eastAsiaTheme="minorEastAsia"/>
+                    <w:noProof/>
+                    <w:sz w:val="22"/>
+                    <w:szCs w:val="22"/>
+                    <w:lang w:val="en-US"/>
+                  </w:rPr>
+                </w:pPr>
+                <w:hyperlink w:anchor="_Toc114646050" w:history="1">
+                  <w:r>
+                    <w:rPr>
+                      <w:rStyle w:val="Hyperlink"/>
+                      <w:noProof/>
+                    </w:rPr>
+                    <w:t>3.3</w:t>
+                  </w:r>
+                  <w:r>
+                    <w:rPr>
+                      <w:rFonts w:eastAsiaTheme="minorEastAsia"/>
+                      <w:noProof/>
+                      <w:sz w:val="22"/>
+                      <w:szCs w:val="22"/>
+                      <w:lang w:val="en-US"/>
+                    </w:rPr>
+                    <w:tab/>
+                  </w:r>
+                  <w:r>
+                    <w:rPr>
+                      <w:rStyle w:val="Hyperlink"/>
+                      <w:noProof/>
+                    </w:rPr>
+                    <w:t>Eisen</w:t>
+                  </w:r>
+                  <w:r>
+                    <w:rPr>
+                      <w:noProof/>
+                      <w:webHidden/>
+                    </w:rPr>
+                    <w:tab/>
+                  </w:r>
+                  <w:r>
+                    <w:rPr>
+                      <w:noProof/>
+                      <w:webHidden/>
+                    </w:rPr>
+                    <w:fldChar w:fldCharType="begin"/>
+                  </w:r>
+                  <w:r>
+                    <w:rPr>
+                      <w:noProof/>
+                      <w:webHidden/>
+                    </w:rPr>
+                    <w:instrText xml:space="preserve"> PAGEREF _Toc114646050 \h </w:instrText>
+                  </w:r>
+                  <w:r>
+                    <w:rPr>
+                      <w:noProof/>
+                      <w:webHidden/>
+                    </w:rPr>
+                  </w:r>
+                  <w:r>
+                    <w:rPr>
+                      <w:noProof/>
+                      <w:webHidden/>
+                    </w:rPr>
+                    <w:fldChar w:fldCharType="separate"/>
+                  </w:r>
+                  <w:r>
+                    <w:rPr>
+                      <w:noProof/>
+                      <w:webHidden/>
+                    </w:rPr>
+                    <w:t>6</w:t>
                   </w:r>
                   <w:r>
                     <w:rPr>
@@ -867,13 +1047,13 @@
                     <w:lang w:val="en-US"/>
                   </w:rPr>
                 </w:pPr>
-                <w:hyperlink w:anchor="_Toc114474760" w:history="1">
+                <w:hyperlink w:anchor="_Toc114646051" w:history="1">
                   <w:r>
                     <w:rPr>
                       <w:rStyle w:val="Hyperlink"/>
                       <w:noProof/>
                     </w:rPr>
-                    <w:t>3</w:t>
+                    <w:t>4</w:t>
                   </w:r>
                   <w:r>
                     <w:rPr>
@@ -890,7 +1070,7 @@
                       <w:rStyle w:val="Hyperlink"/>
                       <w:noProof/>
                     </w:rPr>
-                    <w:t>Aanpak, resultaten &amp; conclusies</w:t>
+                    <w:t>Ideate</w:t>
                   </w:r>
                   <w:r>
                     <w:rPr>
@@ -911,7 +1091,7 @@
                       <w:noProof/>
                       <w:webHidden/>
                     </w:rPr>
-                    <w:instrText xml:space="preserve"> PAGEREF _Toc114474760 \h </w:instrText>
+                    <w:instrText xml:space="preserve"> PAGEREF _Toc114646051 \h </w:instrText>
                   </w:r>
                   <w:r>
                     <w:rPr>
@@ -931,7 +1111,7 @@
                       <w:noProof/>
                       <w:webHidden/>
                     </w:rPr>
-                    <w:t>6</w:t>
+                    <w:t>7</w:t>
                   </w:r>
                   <w:r>
                     <w:rPr>
@@ -957,13 +1137,13 @@
                     <w:lang w:val="en-US"/>
                   </w:rPr>
                 </w:pPr>
-                <w:hyperlink w:anchor="_Toc114474761" w:history="1">
+                <w:hyperlink w:anchor="_Toc114646052" w:history="1">
                   <w:r>
                     <w:rPr>
                       <w:rStyle w:val="Hyperlink"/>
                       <w:noProof/>
                     </w:rPr>
-                    <w:t>4</w:t>
+                    <w:t>5</w:t>
                   </w:r>
                   <w:r>
                     <w:rPr>
@@ -980,7 +1160,7 @@
                       <w:rStyle w:val="Hyperlink"/>
                       <w:noProof/>
                     </w:rPr>
-                    <w:t>Bronnenlijst</w:t>
+                    <w:t>Prototype</w:t>
                   </w:r>
                   <w:r>
                     <w:rPr>
@@ -1001,7 +1181,7 @@
                       <w:noProof/>
                       <w:webHidden/>
                     </w:rPr>
-                    <w:instrText xml:space="preserve"> PAGEREF _Toc114474761 \h </w:instrText>
+                    <w:instrText xml:space="preserve"> PAGEREF _Toc114646052 \h </w:instrText>
                   </w:r>
                   <w:r>
                     <w:rPr>
@@ -1021,7 +1201,7 @@
                       <w:noProof/>
                       <w:webHidden/>
                     </w:rPr>
-                    <w:t>7</w:t>
+                    <w:t>8</w:t>
                   </w:r>
                   <w:r>
                     <w:rPr>
@@ -1047,14 +1227,13 @@
                     <w:lang w:val="en-US"/>
                   </w:rPr>
                 </w:pPr>
-                <w:hyperlink w:anchor="_Toc114474762" w:history="1">
+                <w:hyperlink w:anchor="_Toc114646053" w:history="1">
                   <w:r>
                     <w:rPr>
                       <w:rStyle w:val="Hyperlink"/>
                       <w:noProof/>
-                      <w:lang w:val="en-US"/>
-                    </w:rPr>
-                    <w:t>5</w:t>
+                    </w:rPr>
+                    <w:t>6</w:t>
                   </w:r>
                   <w:r>
                     <w:rPr>
@@ -1070,9 +1249,8 @@
                     <w:rPr>
                       <w:rStyle w:val="Hyperlink"/>
                       <w:noProof/>
-                      <w:lang w:val="en-US"/>
-                    </w:rPr>
-                    <w:t>Bijlagen</w:t>
+                    </w:rPr>
+                    <w:t>Test</w:t>
                   </w:r>
                   <w:r>
                     <w:rPr>
@@ -1093,7 +1271,7 @@
                       <w:noProof/>
                       <w:webHidden/>
                     </w:rPr>
-                    <w:instrText xml:space="preserve"> PAGEREF _Toc114474762 \h </w:instrText>
+                    <w:instrText xml:space="preserve"> PAGEREF _Toc114646053 \h </w:instrText>
                   </w:r>
                   <w:r>
                     <w:rPr>
@@ -1113,7 +1291,7 @@
                       <w:noProof/>
                       <w:webHidden/>
                     </w:rPr>
-                    <w:t>8</w:t>
+                    <w:t>9</w:t>
                   </w:r>
                   <w:r>
                     <w:rPr>
@@ -1139,14 +1317,13 @@
                     <w:lang w:val="en-US"/>
                   </w:rPr>
                 </w:pPr>
-                <w:hyperlink w:anchor="_Toc114474763" w:history="1">
+                <w:hyperlink w:anchor="_Toc114646054" w:history="1">
                   <w:r>
                     <w:rPr>
                       <w:rStyle w:val="Hyperlink"/>
                       <w:noProof/>
-                      <w:lang w:val="en-US"/>
-                    </w:rPr>
-                    <w:t>6</w:t>
+                    </w:rPr>
+                    <w:t>7</w:t>
                   </w:r>
                   <w:r>
                     <w:rPr>
@@ -1163,6 +1340,279 @@
                       <w:rStyle w:val="Hyperlink"/>
                       <w:noProof/>
                     </w:rPr>
+                    <w:t>Aanpak, resultaten &amp; conclusies</w:t>
+                  </w:r>
+                  <w:r>
+                    <w:rPr>
+                      <w:noProof/>
+                      <w:webHidden/>
+                    </w:rPr>
+                    <w:tab/>
+                  </w:r>
+                  <w:r>
+                    <w:rPr>
+                      <w:noProof/>
+                      <w:webHidden/>
+                    </w:rPr>
+                    <w:fldChar w:fldCharType="begin"/>
+                  </w:r>
+                  <w:r>
+                    <w:rPr>
+                      <w:noProof/>
+                      <w:webHidden/>
+                    </w:rPr>
+                    <w:instrText xml:space="preserve"> PAGEREF _Toc114646054 \h </w:instrText>
+                  </w:r>
+                  <w:r>
+                    <w:rPr>
+                      <w:noProof/>
+                      <w:webHidden/>
+                    </w:rPr>
+                  </w:r>
+                  <w:r>
+                    <w:rPr>
+                      <w:noProof/>
+                      <w:webHidden/>
+                    </w:rPr>
+                    <w:fldChar w:fldCharType="separate"/>
+                  </w:r>
+                  <w:r>
+                    <w:rPr>
+                      <w:noProof/>
+                      <w:webHidden/>
+                    </w:rPr>
+                    <w:t>10</w:t>
+                  </w:r>
+                  <w:r>
+                    <w:rPr>
+                      <w:noProof/>
+                      <w:webHidden/>
+                    </w:rPr>
+                    <w:fldChar w:fldCharType="end"/>
+                  </w:r>
+                </w:hyperlink>
+              </w:p>
+              <w:p>
+                <w:pPr>
+                  <w:pStyle w:val="TOC1"/>
+                  <w:tabs>
+                    <w:tab w:val="left" w:pos="440"/>
+                    <w:tab w:val="right" w:leader="dot" w:pos="10790"/>
+                  </w:tabs>
+                  <w:rPr>
+                    <w:rFonts w:eastAsiaTheme="minorEastAsia"/>
+                    <w:noProof/>
+                    <w:sz w:val="22"/>
+                    <w:szCs w:val="22"/>
+                    <w:lang w:val="en-US"/>
+                  </w:rPr>
+                </w:pPr>
+                <w:hyperlink w:anchor="_Toc114646055" w:history="1">
+                  <w:r>
+                    <w:rPr>
+                      <w:rStyle w:val="Hyperlink"/>
+                      <w:noProof/>
+                    </w:rPr>
+                    <w:t>8</w:t>
+                  </w:r>
+                  <w:r>
+                    <w:rPr>
+                      <w:rFonts w:eastAsiaTheme="minorEastAsia"/>
+                      <w:noProof/>
+                      <w:sz w:val="22"/>
+                      <w:szCs w:val="22"/>
+                      <w:lang w:val="en-US"/>
+                    </w:rPr>
+                    <w:tab/>
+                  </w:r>
+                  <w:r>
+                    <w:rPr>
+                      <w:rStyle w:val="Hyperlink"/>
+                      <w:noProof/>
+                    </w:rPr>
+                    <w:t>Bronnenlijst</w:t>
+                  </w:r>
+                  <w:r>
+                    <w:rPr>
+                      <w:noProof/>
+                      <w:webHidden/>
+                    </w:rPr>
+                    <w:tab/>
+                  </w:r>
+                  <w:r>
+                    <w:rPr>
+                      <w:noProof/>
+                      <w:webHidden/>
+                    </w:rPr>
+                    <w:fldChar w:fldCharType="begin"/>
+                  </w:r>
+                  <w:r>
+                    <w:rPr>
+                      <w:noProof/>
+                      <w:webHidden/>
+                    </w:rPr>
+                    <w:instrText xml:space="preserve"> PAGEREF _Toc114646055 \h </w:instrText>
+                  </w:r>
+                  <w:r>
+                    <w:rPr>
+                      <w:noProof/>
+                      <w:webHidden/>
+                    </w:rPr>
+                  </w:r>
+                  <w:r>
+                    <w:rPr>
+                      <w:noProof/>
+                      <w:webHidden/>
+                    </w:rPr>
+                    <w:fldChar w:fldCharType="separate"/>
+                  </w:r>
+                  <w:r>
+                    <w:rPr>
+                      <w:noProof/>
+                      <w:webHidden/>
+                    </w:rPr>
+                    <w:t>11</w:t>
+                  </w:r>
+                  <w:r>
+                    <w:rPr>
+                      <w:noProof/>
+                      <w:webHidden/>
+                    </w:rPr>
+                    <w:fldChar w:fldCharType="end"/>
+                  </w:r>
+                </w:hyperlink>
+              </w:p>
+              <w:p>
+                <w:pPr>
+                  <w:pStyle w:val="TOC1"/>
+                  <w:tabs>
+                    <w:tab w:val="left" w:pos="440"/>
+                    <w:tab w:val="right" w:leader="dot" w:pos="10790"/>
+                  </w:tabs>
+                  <w:rPr>
+                    <w:rFonts w:eastAsiaTheme="minorEastAsia"/>
+                    <w:noProof/>
+                    <w:sz w:val="22"/>
+                    <w:szCs w:val="22"/>
+                    <w:lang w:val="en-US"/>
+                  </w:rPr>
+                </w:pPr>
+                <w:hyperlink w:anchor="_Toc114646056" w:history="1">
+                  <w:r>
+                    <w:rPr>
+                      <w:rStyle w:val="Hyperlink"/>
+                      <w:noProof/>
+                      <w:lang w:val="en-US"/>
+                    </w:rPr>
+                    <w:t>9</w:t>
+                  </w:r>
+                  <w:r>
+                    <w:rPr>
+                      <w:rFonts w:eastAsiaTheme="minorEastAsia"/>
+                      <w:noProof/>
+                      <w:sz w:val="22"/>
+                      <w:szCs w:val="22"/>
+                      <w:lang w:val="en-US"/>
+                    </w:rPr>
+                    <w:tab/>
+                  </w:r>
+                  <w:r>
+                    <w:rPr>
+                      <w:rStyle w:val="Hyperlink"/>
+                      <w:noProof/>
+                      <w:lang w:val="en-US"/>
+                    </w:rPr>
+                    <w:t>Bijlagen</w:t>
+                  </w:r>
+                  <w:r>
+                    <w:rPr>
+                      <w:noProof/>
+                      <w:webHidden/>
+                    </w:rPr>
+                    <w:tab/>
+                  </w:r>
+                  <w:r>
+                    <w:rPr>
+                      <w:noProof/>
+                      <w:webHidden/>
+                    </w:rPr>
+                    <w:fldChar w:fldCharType="begin"/>
+                  </w:r>
+                  <w:r>
+                    <w:rPr>
+                      <w:noProof/>
+                      <w:webHidden/>
+                    </w:rPr>
+                    <w:instrText xml:space="preserve"> PAGEREF _Toc114646056 \h </w:instrText>
+                  </w:r>
+                  <w:r>
+                    <w:rPr>
+                      <w:noProof/>
+                      <w:webHidden/>
+                    </w:rPr>
+                  </w:r>
+                  <w:r>
+                    <w:rPr>
+                      <w:noProof/>
+                      <w:webHidden/>
+                    </w:rPr>
+                    <w:fldChar w:fldCharType="separate"/>
+                  </w:r>
+                  <w:r>
+                    <w:rPr>
+                      <w:noProof/>
+                      <w:webHidden/>
+                    </w:rPr>
+                    <w:t>12</w:t>
+                  </w:r>
+                  <w:r>
+                    <w:rPr>
+                      <w:noProof/>
+                      <w:webHidden/>
+                    </w:rPr>
+                    <w:fldChar w:fldCharType="end"/>
+                  </w:r>
+                </w:hyperlink>
+              </w:p>
+              <w:p>
+                <w:pPr>
+                  <w:pStyle w:val="TOC1"/>
+                  <w:tabs>
+                    <w:tab w:val="left" w:pos="660"/>
+                    <w:tab w:val="right" w:leader="dot" w:pos="10790"/>
+                  </w:tabs>
+                  <w:rPr>
+                    <w:rFonts w:eastAsiaTheme="minorEastAsia"/>
+                    <w:noProof/>
+                    <w:sz w:val="22"/>
+                    <w:szCs w:val="22"/>
+                    <w:lang w:val="en-US"/>
+                  </w:rPr>
+                </w:pPr>
+                <w:hyperlink w:anchor="_Toc114646057" w:history="1">
+                  <w:r>
+                    <w:rPr>
+                      <w:rStyle w:val="Hyperlink"/>
+                      <w:noProof/>
+                      <w:lang w:val="en-US"/>
+                    </w:rPr>
+                    <w:t>10</w:t>
+                  </w:r>
+                  <w:r>
+                    <w:rPr>
+                      <w:rFonts w:eastAsiaTheme="minorEastAsia"/>
+                      <w:noProof/>
+                      <w:sz w:val="22"/>
+                      <w:szCs w:val="22"/>
+                      <w:lang w:val="en-US"/>
+                    </w:rPr>
+                    <w:tab/>
+                  </w:r>
+                  <w:r>
+                    <w:rPr>
+                      <w:rStyle w:val="Hyperlink"/>
+                      <w:noProof/>
+                    </w:rPr>
                     <w:t>Inhoudelijke reflectie</w:t>
                   </w:r>
                   <w:r>
@@ -1184,7 +1634,7 @@
                       <w:noProof/>
                       <w:webHidden/>
                     </w:rPr>
-                    <w:instrText xml:space="preserve"> PAGEREF _Toc114474763 \h </w:instrText>
+                    <w:instrText xml:space="preserve"> PAGEREF _Toc114646057 \h </w:instrText>
                   </w:r>
                   <w:r>
                     <w:rPr>
@@ -1204,7 +1654,7 @@
                       <w:noProof/>
                       <w:webHidden/>
                     </w:rPr>
-                    <w:t>9</w:t>
+                    <w:t>13</w:t>
                   </w:r>
                   <w:r>
                     <w:rPr>
@@ -1290,7 +1740,7 @@
       <w:pPr>
         <w:pStyle w:val="Heading1"/>
       </w:pPr>
-      <w:bookmarkStart w:id="1" w:name="_Toc114474756"/>
+      <w:bookmarkStart w:id="1" w:name="_Toc114646045"/>
       <w:r>
         <w:t>Inleiding</w:t>
       </w:r>
@@ -1343,9 +1793,11 @@
       <w:pPr>
         <w:pStyle w:val="Heading1"/>
       </w:pPr>
+      <w:bookmarkStart w:id="2" w:name="_Toc114646046"/>
       <w:r>
         <w:t>Empathise</w:t>
       </w:r>
+      <w:bookmarkEnd w:id="2"/>
     </w:p>
     <w:p>
       <w:pPr>
@@ -1363,15 +1815,7 @@
         <w:t>Om mijn kennis t</w:t>
       </w:r>
       <w:r>
-        <w:t xml:space="preserve">e verbreden over de gemeente Arnhem ben ik meerdere gesprekken aangegaan. Zo heb ik gesproken met Johan Willemsen (afdelingshoofd Openbare Ruimte) en Johnny </w:t>
-      </w:r>
-      <w:proofErr w:type="spellStart"/>
-      <w:r>
-        <w:t>Weijman</w:t>
-      </w:r>
-      <w:proofErr w:type="spellEnd"/>
-      <w:r>
-        <w:t xml:space="preserve"> (afdelingshoofd Projecten). Met hen heb ik gesproken over de huidige situatie in de gemeente betreft het beheer van openbare ruimte, met de nadruk op het inplannen van onderhoud.</w:t>
+        <w:t>e verbreden over de gemeente Arnhem ben ik meerdere gesprekken aangegaan. Zo heb ik gesproken met Johan Willemsen (afdelingshoofd Openbare Ruimte) en Johnny Weijman (afdelingshoofd Projecten). Met hen heb ik gesproken over de huidige situatie in de gemeente betreft het beheer van openbare ruimte, met de nadruk op het inplannen van onderhoud.</w:t>
       </w:r>
       <w:r>
         <w:t xml:space="preserve"> </w:t>
@@ -1400,15 +1844,7 @@
         <w:t>maaien gras</w:t>
       </w:r>
       <w:r>
-        <w:t xml:space="preserve">) </w:t>
-      </w:r>
-      <w:proofErr w:type="spellStart"/>
-      <w:r>
-        <w:t>planned</w:t>
-      </w:r>
-      <w:proofErr w:type="spellEnd"/>
-      <w:r>
-        <w:t xml:space="preserve"> de afdeling openbare ruimte het onderhoud zelf in; het is immers weinig werk om het onderhoud te voltooien.</w:t>
+        <w:t>) planned de afdeling openbare ruimte het onderhoud zelf in; het is immers weinig werk om het onderhoud te voltooien.</w:t>
       </w:r>
     </w:p>
     <w:p>
@@ -1432,23 +1868,13 @@
         </w:numPr>
       </w:pPr>
       <w:r>
-        <w:t>De verschillende clusters binnen Openbare Ruimte houden eens in de zoveel tijd een ‘</w:t>
+        <w:t>De verschillende clusters binnen Openbare Ruimte houden eens in de zoveel tijd een ‘maptable’ sessie. In deze sessie komen de beheerders bij elkaar rond een maptable. Dit is een tafel met een kaart van Arnhem. Hier bespreekt elke beheerder zijn top 10 acties uit in het komende jaar. Dit geeft voor andere beheerders de mogelijkheid om aan te sluiten bij één van de genoemde acties, wanneer zij op de genoemde locatie ook actie vereisen.</w:t>
       </w:r>
-      <w:proofErr w:type="spellStart"/>
       <w:r>
-        <w:t>maptable</w:t>
+        <w:t xml:space="preserve"> Zo kunnen projecten gecombineerd worden in één project waardoor een straat minder vaak </w:t>
       </w:r>
-      <w:proofErr w:type="spellEnd"/>
       <w:r>
-        <w:t xml:space="preserve">’ sessie. In deze sessie komen de beheerders bij elkaar rond een </w:t>
-      </w:r>
-      <w:proofErr w:type="spellStart"/>
-      <w:r>
-        <w:t>maptable</w:t>
-      </w:r>
-      <w:proofErr w:type="spellEnd"/>
-      <w:r>
-        <w:t>. Dit is een tafel met een kaart van Arnhem. Hier bespreekt elke beheerder zijn top 10 acties uit in het komende jaar. Dit geeft voor andere beheerders de mogelijkheid om aan te sluiten bij één van de genoemde acties, wanneer zij op de genoemde locatie ook actie vereisen.</w:t>
+        <w:t>gesloten moet worden.</w:t>
       </w:r>
     </w:p>
     <w:p>
@@ -1543,17 +1969,9 @@
       </w:r>
     </w:p>
     <w:p>
-      <w:r>
-        <w:t xml:space="preserve">Elke cluster werkt met zijn eigen </w:t>
-      </w:r>
-      <w:proofErr w:type="spellStart"/>
-      <w:r>
-        <w:t>beheer-systeem</w:t>
-      </w:r>
-      <w:proofErr w:type="spellEnd"/>
-      <w:r>
-        <w:t xml:space="preserve">. </w:t>
-      </w:r>
+      <w:pPr>
+        <w:ind w:left="360"/>
+      </w:pPr>
     </w:p>
     <w:p/>
     <w:p>
@@ -1616,24 +2034,18 @@
       <w:pPr>
         <w:pStyle w:val="Heading1"/>
       </w:pPr>
+      <w:bookmarkStart w:id="3" w:name="_Toc114646047"/>
       <w:r>
         <w:t>Define</w:t>
       </w:r>
+      <w:bookmarkEnd w:id="3"/>
     </w:p>
     <w:p>
       <w:pPr>
         <w:pStyle w:val="NormalWhite"/>
       </w:pPr>
       <w:r>
-        <w:t xml:space="preserve">In de </w:t>
-      </w:r>
-      <w:proofErr w:type="spellStart"/>
-      <w:r>
-        <w:t>define</w:t>
-      </w:r>
-      <w:proofErr w:type="spellEnd"/>
-      <w:r>
-        <w:t xml:space="preserve"> fase van het design-thinking proces wordt het probleem vastgelegd. Dit heb ik gedaan door het probleem vast te leggen in een </w:t>
+        <w:t xml:space="preserve">In de define fase van het design-thinking proces wordt het probleem vastgelegd. Dit heb ik gedaan door het probleem vast te leggen in een </w:t>
       </w:r>
       <w:hyperlink r:id="rId16" w:history="1">
         <w:r>
@@ -1642,47 +2054,72 @@
             <w:color w:val="262626" w:themeColor="text1" w:themeTint="D9"/>
             <w:u w:val="none"/>
           </w:rPr>
-          <w:t xml:space="preserve">Software </w:t>
+          <w:t>Software Requirements Specification</w:t>
         </w:r>
-        <w:proofErr w:type="spellStart"/>
-        <w:r>
-          <w:rPr>
-            <w:rStyle w:val="Hyperlink"/>
-            <w:color w:val="262626" w:themeColor="text1" w:themeTint="D9"/>
-            <w:u w:val="none"/>
-          </w:rPr>
-          <w:t>Requirements</w:t>
-        </w:r>
-        <w:proofErr w:type="spellEnd"/>
-        <w:r>
-          <w:rPr>
-            <w:rStyle w:val="Hyperlink"/>
-            <w:color w:val="262626" w:themeColor="text1" w:themeTint="D9"/>
-            <w:u w:val="none"/>
-          </w:rPr>
-          <w:t xml:space="preserve"> </w:t>
-        </w:r>
-        <w:proofErr w:type="spellStart"/>
-        <w:r>
-          <w:rPr>
-            <w:rStyle w:val="Hyperlink"/>
-            <w:color w:val="262626" w:themeColor="text1" w:themeTint="D9"/>
-            <w:u w:val="none"/>
-          </w:rPr>
-          <w:t>Specification</w:t>
-        </w:r>
-        <w:proofErr w:type="spellEnd"/>
       </w:hyperlink>
       <w:r>
-        <w:t xml:space="preserve"> document (SRS, functioneel ontwerp). In dit hoofdstuk geef ik een samenvatting van de belangrijkste onderwerpen in dit document.</w:t>
+        <w:t xml:space="preserve"> document (SRS). In dit hoofdstuk geef ik een samenvatting van de belangrijkste onderwerpen in dit document.</w:t>
       </w:r>
     </w:p>
     <w:p>
       <w:pPr>
         <w:pStyle w:val="Heading2"/>
       </w:pPr>
+      <w:bookmarkStart w:id="4" w:name="_Toc114646048"/>
       <w:r>
         <w:t>Probleemstelling</w:t>
+      </w:r>
+      <w:bookmarkEnd w:id="4"/>
+    </w:p>
+    <w:p>
+      <w:pPr>
+        <w:pStyle w:val="NormalWhite"/>
+      </w:pPr>
+      <w:r>
+        <w:t xml:space="preserve">Elke cluster </w:t>
+      </w:r>
+      <w:r>
+        <w:t>binnen de afdeling Beheer werkt</w:t>
+      </w:r>
+      <w:r>
+        <w:t xml:space="preserve"> met zijn eigen beheer-systeem.</w:t>
+      </w:r>
+      <w:r>
+        <w:t xml:space="preserve"> </w:t>
+      </w:r>
+      <w:r>
+        <w:t xml:space="preserve">Daardoor is het lastig om een overzicht te verkrijgen in de totale openbare ruimte omdat </w:t>
+      </w:r>
+      <w:r>
+        <w:t>deze informatie</w:t>
+      </w:r>
+      <w:r>
+        <w:t xml:space="preserve"> verspreid over </w:t>
+      </w:r>
+      <w:r>
+        <w:t xml:space="preserve">de </w:t>
+      </w:r>
+      <w:r>
+        <w:t xml:space="preserve">verschillende systemen. </w:t>
+      </w:r>
+    </w:p>
+    <w:p>
+      <w:pPr>
+        <w:pStyle w:val="NormalWhite"/>
+      </w:pPr>
+      <w:r>
+        <w:t>Dit maakt het combineren van projecten lastig</w:t>
+      </w:r>
+      <w:r>
+        <w:t xml:space="preserve"> want er is alleen inzicht gedurende de maptable sessies. Dat maakt die sessies dus ook enorm belangrijk.</w:t>
+      </w:r>
+    </w:p>
+    <w:p>
+      <w:pPr>
+        <w:pStyle w:val="NormalWhite"/>
+      </w:pPr>
+      <w:r>
+        <w:t>Ook is bij iemand even langslopen voor een kort overleg vaak lastig. Dit heeft er mee te maken dat agenda’s snel heel erg vol lopen en veel mensen nog thuis werken, ook na de coronapandemie.</w:t>
       </w:r>
     </w:p>
     <w:p/>
@@ -1690,8 +2127,26 @@
       <w:pPr>
         <w:pStyle w:val="Heading2"/>
       </w:pPr>
+      <w:bookmarkStart w:id="5" w:name="_Toc114646049"/>
       <w:r>
         <w:t>Stakeholders</w:t>
+      </w:r>
+      <w:bookmarkEnd w:id="5"/>
+    </w:p>
+    <w:p>
+      <w:pPr>
+        <w:pStyle w:val="NormalWhite"/>
+      </w:pPr>
+      <w:r>
+        <w:t>De belangrijkste stakeholders in dit project zijn de ambtenaren van de afdeling beheer.</w:t>
+      </w:r>
+    </w:p>
+    <w:p>
+      <w:pPr>
+        <w:pStyle w:val="NormalWhite"/>
+      </w:pPr>
+      <w:r>
+        <w:t>Zij zullen de applicatie in gebruik gaan nemen, daarom is het belangrijk dat hun belangen worden verwerkt.</w:t>
       </w:r>
     </w:p>
     <w:p/>
@@ -1699,13 +2154,49 @@
       <w:pPr>
         <w:pStyle w:val="Heading2"/>
       </w:pPr>
+      <w:bookmarkStart w:id="6" w:name="_Toc114646050"/>
       <w:r>
         <w:t>Eisen</w:t>
+      </w:r>
+      <w:bookmarkEnd w:id="6"/>
+    </w:p>
+    <w:p/>
+    <w:p>
+      <w:pPr>
+        <w:pStyle w:val="NormalWhite"/>
+      </w:pPr>
+      <w:r>
+        <w:t>De belangrijkste functionele eisen zijn:</w:t>
+      </w:r>
+    </w:p>
+    <w:p>
+      <w:pPr>
+        <w:pStyle w:val="NormalWhite"/>
+        <w:numPr>
+          <w:ilvl w:val="0"/>
+          <w:numId w:val="24"/>
+        </w:numPr>
+      </w:pPr>
+      <w:r>
+        <w:t>Het overzien van de openbare ruimte</w:t>
+      </w:r>
+    </w:p>
+    <w:p>
+      <w:pPr>
+        <w:pStyle w:val="ListParagraph"/>
+        <w:numPr>
+          <w:ilvl w:val="0"/>
+          <w:numId w:val="24"/>
+        </w:numPr>
+      </w:pPr>
+      <w:r>
+        <w:t>Het volgen van plannen op een bepaalde locatie</w:t>
       </w:r>
     </w:p>
     <w:p/>
     <w:p>
       <w:pPr>
+        <w:pStyle w:val="NormalWhite"/>
         <w:sectPr>
           <w:pgSz w:w="12240" w:h="15840" w:code="1"/>
           <w:pgMar w:top="720" w:right="720" w:bottom="720" w:left="720" w:header="289" w:footer="0" w:gutter="0"/>
@@ -1713,6 +2204,12 @@
           <w:docGrid w:linePitch="360"/>
         </w:sectPr>
       </w:pPr>
+      <w:r>
+        <w:t>Overige niet-functionele eisen zijn in meer detail te lezen in het SRS</w:t>
+      </w:r>
+      <w:r>
+        <w:t>.</w:t>
+      </w:r>
     </w:p>
     <w:p/>
     <w:tbl>
@@ -1754,9 +2251,11 @@
       <w:pPr>
         <w:pStyle w:val="Heading1"/>
       </w:pPr>
+      <w:bookmarkStart w:id="7" w:name="_Toc114646051"/>
       <w:r>
         <w:t>Ideate</w:t>
       </w:r>
+      <w:bookmarkEnd w:id="7"/>
     </w:p>
     <w:p>
       <w:pPr>
@@ -1824,9 +2323,11 @@
       <w:pPr>
         <w:pStyle w:val="Heading1"/>
       </w:pPr>
+      <w:bookmarkStart w:id="8" w:name="_Toc114646052"/>
       <w:r>
         <w:t>Prototype</w:t>
       </w:r>
+      <w:bookmarkEnd w:id="8"/>
     </w:p>
     <w:p/>
     <w:p>
@@ -1878,9 +2379,11 @@
       <w:pPr>
         <w:pStyle w:val="Heading1"/>
       </w:pPr>
+      <w:bookmarkStart w:id="9" w:name="_Toc114646053"/>
       <w:r>
         <w:t>Test</w:t>
       </w:r>
+      <w:bookmarkEnd w:id="9"/>
     </w:p>
     <w:p/>
     <w:p>
@@ -1933,11 +2436,11 @@
       <w:pPr>
         <w:pStyle w:val="Heading1"/>
       </w:pPr>
-      <w:bookmarkStart w:id="2" w:name="_Toc114474760"/>
+      <w:bookmarkStart w:id="10" w:name="_Toc114646054"/>
       <w:r>
         <w:t>Aanpak, resultaten &amp; conclusies</w:t>
       </w:r>
-      <w:bookmarkEnd w:id="2"/>
+      <w:bookmarkEnd w:id="10"/>
     </w:p>
     <w:p>
       <w:r>
@@ -1991,7 +2494,7 @@
         </w:tc>
       </w:tr>
     </w:tbl>
-    <w:bookmarkStart w:id="3" w:name="_Toc114474761" w:displacedByCustomXml="next"/>
+    <w:bookmarkStart w:id="11" w:name="_Toc114646055" w:displacedByCustomXml="next"/>
     <w:sdt>
       <w:sdtPr>
         <w:rPr>
@@ -2015,7 +2518,7 @@
           <w:r>
             <w:t>Bronnenlijst</w:t>
           </w:r>
-          <w:bookmarkEnd w:id="3"/>
+          <w:bookmarkEnd w:id="11"/>
         </w:p>
         <w:sdt>
           <w:sdtPr>
@@ -2130,14 +2633,14 @@
           <w:lang w:val="en-US"/>
         </w:rPr>
       </w:pPr>
-      <w:bookmarkStart w:id="4" w:name="_Toc114474762"/>
+      <w:bookmarkStart w:id="12" w:name="_Toc114646056"/>
       <w:r>
         <w:rPr>
           <w:lang w:val="en-US"/>
         </w:rPr>
         <w:t>Bijlagen</w:t>
       </w:r>
-      <w:bookmarkEnd w:id="4"/>
+      <w:bookmarkEnd w:id="12"/>
     </w:p>
     <w:p>
       <w:pPr>
@@ -2192,7 +2695,7 @@
         </w:tc>
       </w:tr>
     </w:tbl>
-    <w:bookmarkStart w:id="5" w:name="_Toc114474763" w:displacedByCustomXml="next"/>
+    <w:bookmarkStart w:id="13" w:name="_Toc114646057" w:displacedByCustomXml="next"/>
     <w:sdt>
       <w:sdtPr>
         <w:id w:val="2044391976"/>
@@ -2212,7 +2715,7 @@
         </w:p>
       </w:sdtContent>
     </w:sdt>
-    <w:bookmarkEnd w:id="5" w:displacedByCustomXml="prev"/>
+    <w:bookmarkEnd w:id="13" w:displacedByCustomXml="prev"/>
     <w:p>
       <w:pPr>
         <w:pStyle w:val="Heading1"/>
@@ -3151,6 +3654,119 @@
     </w:lvl>
   </w:abstractNum>
   <w:abstractNum w:abstractNumId="14" w15:restartNumberingAfterBreak="0">
+    <w:nsid w:val="242134A7"/>
+    <w:multiLevelType w:val="hybridMultilevel"/>
+    <w:tmpl w:val="494EC1A2"/>
+    <w:lvl w:ilvl="0" w:tplc="04090001">
+      <w:start w:val="1"/>
+      <w:numFmt w:val="bullet"/>
+      <w:lvlText w:val=""/>
+      <w:lvlJc w:val="left"/>
+      <w:pPr>
+        <w:ind w:left="720" w:hanging="360"/>
+      </w:pPr>
+      <w:rPr>
+        <w:rFonts w:ascii="Symbol" w:hAnsi="Symbol" w:hint="default"/>
+      </w:rPr>
+    </w:lvl>
+    <w:lvl w:ilvl="1" w:tplc="04090003" w:tentative="1">
+      <w:start w:val="1"/>
+      <w:numFmt w:val="bullet"/>
+      <w:lvlText w:val="o"/>
+      <w:lvlJc w:val="left"/>
+      <w:pPr>
+        <w:ind w:left="1440" w:hanging="360"/>
+      </w:pPr>
+      <w:rPr>
+        <w:rFonts w:ascii="Courier New" w:hAnsi="Courier New" w:cs="Courier New" w:hint="default"/>
+      </w:rPr>
+    </w:lvl>
+    <w:lvl w:ilvl="2" w:tplc="04090005" w:tentative="1">
+      <w:start w:val="1"/>
+      <w:numFmt w:val="bullet"/>
+      <w:lvlText w:val=""/>
+      <w:lvlJc w:val="left"/>
+      <w:pPr>
+        <w:ind w:left="2160" w:hanging="360"/>
+      </w:pPr>
+      <w:rPr>
+        <w:rFonts w:ascii="Wingdings" w:hAnsi="Wingdings" w:hint="default"/>
+      </w:rPr>
+    </w:lvl>
+    <w:lvl w:ilvl="3" w:tplc="04090001" w:tentative="1">
+      <w:start w:val="1"/>
+      <w:numFmt w:val="bullet"/>
+      <w:lvlText w:val=""/>
+      <w:lvlJc w:val="left"/>
+      <w:pPr>
+        <w:ind w:left="2880" w:hanging="360"/>
+      </w:pPr>
+      <w:rPr>
+        <w:rFonts w:ascii="Symbol" w:hAnsi="Symbol" w:hint="default"/>
+      </w:rPr>
+    </w:lvl>
+    <w:lvl w:ilvl="4" w:tplc="04090003" w:tentative="1">
+      <w:start w:val="1"/>
+      <w:numFmt w:val="bullet"/>
+      <w:lvlText w:val="o"/>
+      <w:lvlJc w:val="left"/>
+      <w:pPr>
+        <w:ind w:left="3600" w:hanging="360"/>
+      </w:pPr>
+      <w:rPr>
+        <w:rFonts w:ascii="Courier New" w:hAnsi="Courier New" w:cs="Courier New" w:hint="default"/>
+      </w:rPr>
+    </w:lvl>
+    <w:lvl w:ilvl="5" w:tplc="04090005" w:tentative="1">
+      <w:start w:val="1"/>
+      <w:numFmt w:val="bullet"/>
+      <w:lvlText w:val=""/>
+      <w:lvlJc w:val="left"/>
+      <w:pPr>
+        <w:ind w:left="4320" w:hanging="360"/>
+      </w:pPr>
+      <w:rPr>
+        <w:rFonts w:ascii="Wingdings" w:hAnsi="Wingdings" w:hint="default"/>
+      </w:rPr>
+    </w:lvl>
+    <w:lvl w:ilvl="6" w:tplc="04090001" w:tentative="1">
+      <w:start w:val="1"/>
+      <w:numFmt w:val="bullet"/>
+      <w:lvlText w:val=""/>
+      <w:lvlJc w:val="left"/>
+      <w:pPr>
+        <w:ind w:left="5040" w:hanging="360"/>
+      </w:pPr>
+      <w:rPr>
+        <w:rFonts w:ascii="Symbol" w:hAnsi="Symbol" w:hint="default"/>
+      </w:rPr>
+    </w:lvl>
+    <w:lvl w:ilvl="7" w:tplc="04090003" w:tentative="1">
+      <w:start w:val="1"/>
+      <w:numFmt w:val="bullet"/>
+      <w:lvlText w:val="o"/>
+      <w:lvlJc w:val="left"/>
+      <w:pPr>
+        <w:ind w:left="5760" w:hanging="360"/>
+      </w:pPr>
+      <w:rPr>
+        <w:rFonts w:ascii="Courier New" w:hAnsi="Courier New" w:cs="Courier New" w:hint="default"/>
+      </w:rPr>
+    </w:lvl>
+    <w:lvl w:ilvl="8" w:tplc="04090005" w:tentative="1">
+      <w:start w:val="1"/>
+      <w:numFmt w:val="bullet"/>
+      <w:lvlText w:val=""/>
+      <w:lvlJc w:val="left"/>
+      <w:pPr>
+        <w:ind w:left="6480" w:hanging="360"/>
+      </w:pPr>
+      <w:rPr>
+        <w:rFonts w:ascii="Wingdings" w:hAnsi="Wingdings" w:hint="default"/>
+      </w:rPr>
+    </w:lvl>
+  </w:abstractNum>
+  <w:abstractNum w:abstractNumId="15" w15:restartNumberingAfterBreak="0">
     <w:nsid w:val="2ACF074A"/>
     <w:multiLevelType w:val="hybridMultilevel"/>
     <w:tmpl w:val="8D1CE7A4"/>
@@ -3263,7 +3879,7 @@
       </w:rPr>
     </w:lvl>
   </w:abstractNum>
-  <w:abstractNum w:abstractNumId="15" w15:restartNumberingAfterBreak="0">
+  <w:abstractNum w:abstractNumId="16" w15:restartNumberingAfterBreak="0">
     <w:nsid w:val="3D9A74C2"/>
     <w:multiLevelType w:val="hybridMultilevel"/>
     <w:tmpl w:val="F0D819AE"/>
@@ -3376,7 +3992,7 @@
       </w:rPr>
     </w:lvl>
   </w:abstractNum>
-  <w:abstractNum w:abstractNumId="16" w15:restartNumberingAfterBreak="0">
+  <w:abstractNum w:abstractNumId="17" w15:restartNumberingAfterBreak="0">
     <w:nsid w:val="40111DB6"/>
     <w:multiLevelType w:val="hybridMultilevel"/>
     <w:tmpl w:val="FF54F306"/>
@@ -3489,7 +4105,7 @@
       </w:rPr>
     </w:lvl>
   </w:abstractNum>
-  <w:abstractNum w:abstractNumId="17" w15:restartNumberingAfterBreak="0">
+  <w:abstractNum w:abstractNumId="18" w15:restartNumberingAfterBreak="0">
     <w:nsid w:val="59A12CEB"/>
     <w:multiLevelType w:val="hybridMultilevel"/>
     <w:tmpl w:val="C6F2B950"/>
@@ -3602,7 +4218,120 @@
       </w:rPr>
     </w:lvl>
   </w:abstractNum>
-  <w:abstractNum w:abstractNumId="18" w15:restartNumberingAfterBreak="0">
+  <w:abstractNum w:abstractNumId="19" w15:restartNumberingAfterBreak="0">
+    <w:nsid w:val="6B706551"/>
+    <w:multiLevelType w:val="hybridMultilevel"/>
+    <w:tmpl w:val="5EF08D54"/>
+    <w:lvl w:ilvl="0" w:tplc="04090001">
+      <w:start w:val="1"/>
+      <w:numFmt w:val="bullet"/>
+      <w:lvlText w:val=""/>
+      <w:lvlJc w:val="left"/>
+      <w:pPr>
+        <w:ind w:left="720" w:hanging="360"/>
+      </w:pPr>
+      <w:rPr>
+        <w:rFonts w:ascii="Symbol" w:hAnsi="Symbol" w:hint="default"/>
+      </w:rPr>
+    </w:lvl>
+    <w:lvl w:ilvl="1" w:tplc="04090003" w:tentative="1">
+      <w:start w:val="1"/>
+      <w:numFmt w:val="bullet"/>
+      <w:lvlText w:val="o"/>
+      <w:lvlJc w:val="left"/>
+      <w:pPr>
+        <w:ind w:left="1440" w:hanging="360"/>
+      </w:pPr>
+      <w:rPr>
+        <w:rFonts w:ascii="Courier New" w:hAnsi="Courier New" w:cs="Courier New" w:hint="default"/>
+      </w:rPr>
+    </w:lvl>
+    <w:lvl w:ilvl="2" w:tplc="04090005" w:tentative="1">
+      <w:start w:val="1"/>
+      <w:numFmt w:val="bullet"/>
+      <w:lvlText w:val=""/>
+      <w:lvlJc w:val="left"/>
+      <w:pPr>
+        <w:ind w:left="2160" w:hanging="360"/>
+      </w:pPr>
+      <w:rPr>
+        <w:rFonts w:ascii="Wingdings" w:hAnsi="Wingdings" w:hint="default"/>
+      </w:rPr>
+    </w:lvl>
+    <w:lvl w:ilvl="3" w:tplc="04090001" w:tentative="1">
+      <w:start w:val="1"/>
+      <w:numFmt w:val="bullet"/>
+      <w:lvlText w:val=""/>
+      <w:lvlJc w:val="left"/>
+      <w:pPr>
+        <w:ind w:left="2880" w:hanging="360"/>
+      </w:pPr>
+      <w:rPr>
+        <w:rFonts w:ascii="Symbol" w:hAnsi="Symbol" w:hint="default"/>
+      </w:rPr>
+    </w:lvl>
+    <w:lvl w:ilvl="4" w:tplc="04090003" w:tentative="1">
+      <w:start w:val="1"/>
+      <w:numFmt w:val="bullet"/>
+      <w:lvlText w:val="o"/>
+      <w:lvlJc w:val="left"/>
+      <w:pPr>
+        <w:ind w:left="3600" w:hanging="360"/>
+      </w:pPr>
+      <w:rPr>
+        <w:rFonts w:ascii="Courier New" w:hAnsi="Courier New" w:cs="Courier New" w:hint="default"/>
+      </w:rPr>
+    </w:lvl>
+    <w:lvl w:ilvl="5" w:tplc="04090005" w:tentative="1">
+      <w:start w:val="1"/>
+      <w:numFmt w:val="bullet"/>
+      <w:lvlText w:val=""/>
+      <w:lvlJc w:val="left"/>
+      <w:pPr>
+        <w:ind w:left="4320" w:hanging="360"/>
+      </w:pPr>
+      <w:rPr>
+        <w:rFonts w:ascii="Wingdings" w:hAnsi="Wingdings" w:hint="default"/>
+      </w:rPr>
+    </w:lvl>
+    <w:lvl w:ilvl="6" w:tplc="04090001" w:tentative="1">
+      <w:start w:val="1"/>
+      <w:numFmt w:val="bullet"/>
+      <w:lvlText w:val=""/>
+      <w:lvlJc w:val="left"/>
+      <w:pPr>
+        <w:ind w:left="5040" w:hanging="360"/>
+      </w:pPr>
+      <w:rPr>
+        <w:rFonts w:ascii="Symbol" w:hAnsi="Symbol" w:hint="default"/>
+      </w:rPr>
+    </w:lvl>
+    <w:lvl w:ilvl="7" w:tplc="04090003" w:tentative="1">
+      <w:start w:val="1"/>
+      <w:numFmt w:val="bullet"/>
+      <w:lvlText w:val="o"/>
+      <w:lvlJc w:val="left"/>
+      <w:pPr>
+        <w:ind w:left="5760" w:hanging="360"/>
+      </w:pPr>
+      <w:rPr>
+        <w:rFonts w:ascii="Courier New" w:hAnsi="Courier New" w:cs="Courier New" w:hint="default"/>
+      </w:rPr>
+    </w:lvl>
+    <w:lvl w:ilvl="8" w:tplc="04090005" w:tentative="1">
+      <w:start w:val="1"/>
+      <w:numFmt w:val="bullet"/>
+      <w:lvlText w:val=""/>
+      <w:lvlJc w:val="left"/>
+      <w:pPr>
+        <w:ind w:left="6480" w:hanging="360"/>
+      </w:pPr>
+      <w:rPr>
+        <w:rFonts w:ascii="Wingdings" w:hAnsi="Wingdings" w:hint="default"/>
+      </w:rPr>
+    </w:lvl>
+  </w:abstractNum>
+  <w:abstractNum w:abstractNumId="20" w15:restartNumberingAfterBreak="0">
     <w:nsid w:val="6F8B79FC"/>
     <w:multiLevelType w:val="multilevel"/>
     <w:tmpl w:val="04090025"/>
@@ -3697,7 +4426,7 @@
       </w:pPr>
     </w:lvl>
   </w:abstractNum>
-  <w:abstractNum w:abstractNumId="19" w15:restartNumberingAfterBreak="0">
+  <w:abstractNum w:abstractNumId="21" w15:restartNumberingAfterBreak="0">
     <w:nsid w:val="74134192"/>
     <w:multiLevelType w:val="hybridMultilevel"/>
     <w:tmpl w:val="89B21C08"/>
@@ -3810,7 +4539,7 @@
       </w:rPr>
     </w:lvl>
   </w:abstractNum>
-  <w:abstractNum w:abstractNumId="20" w15:restartNumberingAfterBreak="0">
+  <w:abstractNum w:abstractNumId="22" w15:restartNumberingAfterBreak="0">
     <w:nsid w:val="741C233A"/>
     <w:multiLevelType w:val="hybridMultilevel"/>
     <w:tmpl w:val="60D2BD24"/>
@@ -3923,7 +4652,7 @@
       </w:rPr>
     </w:lvl>
   </w:abstractNum>
-  <w:abstractNum w:abstractNumId="21" w15:restartNumberingAfterBreak="0">
+  <w:abstractNum w:abstractNumId="23" w15:restartNumberingAfterBreak="0">
     <w:nsid w:val="7EF30DED"/>
     <w:multiLevelType w:val="hybridMultilevel"/>
     <w:tmpl w:val="DD68A320"/>
@@ -4037,13 +4766,13 @@
     </w:lvl>
   </w:abstractNum>
   <w:num w:numId="1" w16cid:durableId="657149399">
-    <w:abstractNumId w:val="16"/>
+    <w:abstractNumId w:val="17"/>
   </w:num>
   <w:num w:numId="2" w16cid:durableId="788398554">
     <w:abstractNumId w:val="11"/>
   </w:num>
   <w:num w:numId="3" w16cid:durableId="1376470303">
-    <w:abstractNumId w:val="20"/>
+    <w:abstractNumId w:val="22"/>
   </w:num>
   <w:num w:numId="4" w16cid:durableId="1440643539">
     <w:abstractNumId w:val="13"/>
@@ -4052,16 +4781,16 @@
     <w:abstractNumId w:val="10"/>
   </w:num>
   <w:num w:numId="6" w16cid:durableId="156305202">
-    <w:abstractNumId w:val="14"/>
+    <w:abstractNumId w:val="15"/>
   </w:num>
   <w:num w:numId="7" w16cid:durableId="94134913">
-    <w:abstractNumId w:val="17"/>
+    <w:abstractNumId w:val="18"/>
   </w:num>
   <w:num w:numId="8" w16cid:durableId="880746184">
-    <w:abstractNumId w:val="19"/>
+    <w:abstractNumId w:val="21"/>
   </w:num>
   <w:num w:numId="9" w16cid:durableId="1518426854">
-    <w:abstractNumId w:val="21"/>
+    <w:abstractNumId w:val="23"/>
   </w:num>
   <w:num w:numId="10" w16cid:durableId="1804418402">
     <w:abstractNumId w:val="0"/>
@@ -4094,13 +4823,19 @@
     <w:abstractNumId w:val="9"/>
   </w:num>
   <w:num w:numId="20" w16cid:durableId="1448699252">
-    <w:abstractNumId w:val="18"/>
+    <w:abstractNumId w:val="20"/>
   </w:num>
   <w:num w:numId="21" w16cid:durableId="215506197">
-    <w:abstractNumId w:val="15"/>
+    <w:abstractNumId w:val="16"/>
   </w:num>
   <w:num w:numId="22" w16cid:durableId="1087506392">
     <w:abstractNumId w:val="12"/>
+  </w:num>
+  <w:num w:numId="23" w16cid:durableId="605774434">
+    <w:abstractNumId w:val="14"/>
+  </w:num>
+  <w:num w:numId="24" w16cid:durableId="985203270">
+    <w:abstractNumId w:val="19"/>
   </w:num>
 </w:numbering>
 </file>
@@ -6488,28 +7223,6 @@
 </file>
 
 <file path=customXml/item1.xml><?xml version="1.0" encoding="utf-8"?>
-<p:properties xmlns:p="http://schemas.microsoft.com/office/2006/metadata/properties" xmlns:xsi="http://www.w3.org/2001/XMLSchema-instance" xmlns:pc="http://schemas.microsoft.com/office/infopath/2007/PartnerControls">
-  <documentManagement>
-    <Status xmlns="71af3243-3dd4-4a8d-8c0d-dd76da1f02a5">Not started</Status>
-    <MediaServiceKeyPoints xmlns="71af3243-3dd4-4a8d-8c0d-dd76da1f02a5" xsi:nil="true"/>
-  </documentManagement>
-</p:properties>
-</file>
-
-<file path=customXml/item2.xml><?xml version="1.0" encoding="utf-8"?>
-<b:Sources xmlns:b="http://schemas.openxmlformats.org/officeDocument/2006/bibliography" xmlns="http://schemas.openxmlformats.org/officeDocument/2006/bibliography" SelectedStyle="\APASixthEditionOfficeOnline.xsl" StyleName="APA" Version="6"/>
-</file>
-
-<file path=customXml/item3.xml><?xml version="1.0" encoding="utf-8"?>
-<?mso-contentType ?>
-<FormTemplates xmlns="http://schemas.microsoft.com/sharepoint/v3/contenttype/forms">
-  <Display>DocumentLibraryForm</Display>
-  <Edit>DocumentLibraryForm</Edit>
-  <New>DocumentLibraryForm</New>
-</FormTemplates>
-</file>
-
-<file path=customXml/item4.xml><?xml version="1.0" encoding="utf-8"?>
 <ct:contentTypeSchema xmlns:ct="http://schemas.microsoft.com/office/2006/metadata/contentType" xmlns:ma="http://schemas.microsoft.com/office/2006/metadata/properties/metaAttributes" ct:_="" ma:_="" ma:contentTypeName="Document" ma:contentTypeID="0x01010079F111ED35F8CC479449609E8A0923A6" ma:contentTypeVersion="12" ma:contentTypeDescription="Create a new document." ma:contentTypeScope="" ma:versionID="426e97fa315356fffbdcd9876fe988c2">
   <xsd:schema xmlns:xsd="http://www.w3.org/2001/XMLSchema" xmlns:xs="http://www.w3.org/2001/XMLSchema" xmlns:p="http://schemas.microsoft.com/office/2006/metadata/properties" xmlns:ns2="71af3243-3dd4-4a8d-8c0d-dd76da1f02a5" xmlns:ns3="16c05727-aa75-4e4a-9b5f-8a80a1165891" targetNamespace="http://schemas.microsoft.com/office/2006/metadata/properties" ma:root="true" ma:fieldsID="14b8f0def80e6d70ce3def20c90759ae" ns2:_="" ns3:_="">
     <xsd:import namespace="71af3243-3dd4-4a8d-8c0d-dd76da1f02a5"/>
@@ -6730,33 +7443,29 @@
 </ct:contentTypeSchema>
 </file>
 
-<file path=customXml/itemProps1.xml><?xml version="1.0" encoding="utf-8"?>
-<ds:datastoreItem xmlns:ds="http://schemas.openxmlformats.org/officeDocument/2006/customXml" ds:itemID="{8F3AB56E-E1EB-4234-B256-5A748EBCB684}">
-  <ds:schemaRefs>
-    <ds:schemaRef ds:uri="http://schemas.microsoft.com/office/2006/metadata/properties"/>
-    <ds:schemaRef ds:uri="http://schemas.microsoft.com/office/infopath/2007/PartnerControls"/>
-    <ds:schemaRef ds:uri="71af3243-3dd4-4a8d-8c0d-dd76da1f02a5"/>
-  </ds:schemaRefs>
-</ds:datastoreItem>
+<file path=customXml/item2.xml><?xml version="1.0" encoding="utf-8"?>
+<?mso-contentType ?>
+<FormTemplates xmlns="http://schemas.microsoft.com/sharepoint/v3/contenttype/forms">
+  <Display>DocumentLibraryForm</Display>
+  <Edit>DocumentLibraryForm</Edit>
+  <New>DocumentLibraryForm</New>
+</FormTemplates>
 </file>
 
-<file path=customXml/itemProps2.xml><?xml version="1.0" encoding="utf-8"?>
-<ds:datastoreItem xmlns:ds="http://schemas.openxmlformats.org/officeDocument/2006/customXml" ds:itemID="{8350094C-0D3E-4E0A-A2D0-7BE047D09FEF}">
-  <ds:schemaRefs>
-    <ds:schemaRef ds:uri="http://schemas.openxmlformats.org/officeDocument/2006/bibliography"/>
-  </ds:schemaRefs>
-</ds:datastoreItem>
+<file path=customXml/item3.xml><?xml version="1.0" encoding="utf-8"?>
+<b:Sources xmlns:b="http://schemas.openxmlformats.org/officeDocument/2006/bibliography" xmlns="http://schemas.openxmlformats.org/officeDocument/2006/bibliography" SelectedStyle="\APASixthEditionOfficeOnline.xsl" StyleName="APA" Version="6"/>
 </file>
 
-<file path=customXml/itemProps3.xml><?xml version="1.0" encoding="utf-8"?>
-<ds:datastoreItem xmlns:ds="http://schemas.openxmlformats.org/officeDocument/2006/customXml" ds:itemID="{F513D18B-2C73-4B92-9BB0-09733199523D}">
-  <ds:schemaRefs>
-    <ds:schemaRef ds:uri="http://schemas.microsoft.com/sharepoint/v3/contenttype/forms"/>
-  </ds:schemaRefs>
-</ds:datastoreItem>
+<file path=customXml/item4.xml><?xml version="1.0" encoding="utf-8"?>
+<p:properties xmlns:p="http://schemas.microsoft.com/office/2006/metadata/properties" xmlns:xsi="http://www.w3.org/2001/XMLSchema-instance" xmlns:pc="http://schemas.microsoft.com/office/infopath/2007/PartnerControls">
+  <documentManagement>
+    <Status xmlns="71af3243-3dd4-4a8d-8c0d-dd76da1f02a5">Not started</Status>
+    <MediaServiceKeyPoints xmlns="71af3243-3dd4-4a8d-8c0d-dd76da1f02a5" xsi:nil="true"/>
+  </documentManagement>
+</p:properties>
 </file>
 
-<file path=customXml/itemProps4.xml><?xml version="1.0" encoding="utf-8"?>
+<file path=customXml/itemProps1.xml><?xml version="1.0" encoding="utf-8"?>
 <ds:datastoreItem xmlns:ds="http://schemas.openxmlformats.org/officeDocument/2006/customXml" ds:itemID="{8E847A3D-948F-480B-B7E9-4639E8A12154}">
   <ds:schemaRefs>
     <ds:schemaRef ds:uri="http://schemas.microsoft.com/office/2006/metadata/contentType"/>
@@ -6773,4 +7482,30 @@
     <ds:schemaRef ds:uri="http://schemas.microsoft.com/internal/obd"/>
   </ds:schemaRefs>
 </ds:datastoreItem>
+</file>
+
+<file path=customXml/itemProps2.xml><?xml version="1.0" encoding="utf-8"?>
+<ds:datastoreItem xmlns:ds="http://schemas.openxmlformats.org/officeDocument/2006/customXml" ds:itemID="{F513D18B-2C73-4B92-9BB0-09733199523D}">
+  <ds:schemaRefs>
+    <ds:schemaRef ds:uri="http://schemas.microsoft.com/sharepoint/v3/contenttype/forms"/>
+  </ds:schemaRefs>
+</ds:datastoreItem>
+</file>
+
+<file path=customXml/itemProps3.xml><?xml version="1.0" encoding="utf-8"?>
+<ds:datastoreItem xmlns:ds="http://schemas.openxmlformats.org/officeDocument/2006/customXml" ds:itemID="{8350094C-0D3E-4E0A-A2D0-7BE047D09FEF}">
+  <ds:schemaRefs>
+    <ds:schemaRef ds:uri="http://schemas.openxmlformats.org/officeDocument/2006/bibliography"/>
+  </ds:schemaRefs>
+</ds:datastoreItem>
+</file>
+
+<file path=customXml/itemProps4.xml><?xml version="1.0" encoding="utf-8"?>
+<ds:datastoreItem xmlns:ds="http://schemas.openxmlformats.org/officeDocument/2006/customXml" ds:itemID="{8F3AB56E-E1EB-4234-B256-5A748EBCB684}">
+  <ds:schemaRefs>
+    <ds:schemaRef ds:uri="http://schemas.microsoft.com/office/2006/metadata/properties"/>
+    <ds:schemaRef ds:uri="http://schemas.microsoft.com/office/infopath/2007/PartnerControls"/>
+    <ds:schemaRef ds:uri="71af3243-3dd4-4a8d-8c0d-dd76da1f02a5"/>
+  </ds:schemaRefs>
+</ds:datastoreItem>
 </file>
</xml_diff>

<commit_message>
Added document for experiment 2 and some updates to DRP
</commit_message>
<xml_diff>
--- a/Design Research Paper.docx
+++ b/Design Research Paper.docx
@@ -298,7 +298,7 @@
         </w:numPr>
         <w:ind w:left="432" w:hanging="432"/>
       </w:pPr>
-      <w:bookmarkStart w:id="0" w:name="_Toc115267063"/>
+      <w:bookmarkStart w:id="0" w:name="_Toc118274420"/>
       <w:r>
         <w:t>S</w:t>
       </w:r>
@@ -443,7 +443,7 @@
                 <w:r>
                   <w:fldChar w:fldCharType="separate"/>
                 </w:r>
-                <w:hyperlink w:anchor="_Toc115267063" w:history="1">
+                <w:hyperlink w:anchor="_Toc118274420" w:history="1">
                   <w:r>
                     <w:rPr>
                       <w:rStyle w:val="Hyperlink"/>
@@ -470,7 +470,7 @@
                       <w:noProof/>
                       <w:webHidden/>
                     </w:rPr>
-                    <w:instrText xml:space="preserve"> PAGEREF _Toc115267063 \h </w:instrText>
+                    <w:instrText xml:space="preserve"> PAGEREF _Toc118274420 \h </w:instrText>
                   </w:r>
                   <w:r>
                     <w:rPr>
@@ -516,7 +516,7 @@
                     <w:lang w:val="en-US"/>
                   </w:rPr>
                 </w:pPr>
-                <w:hyperlink w:anchor="_Toc115267064" w:history="1">
+                <w:hyperlink w:anchor="_Toc118274421" w:history="1">
                   <w:r>
                     <w:rPr>
                       <w:rStyle w:val="Hyperlink"/>
@@ -560,7 +560,7 @@
                       <w:noProof/>
                       <w:webHidden/>
                     </w:rPr>
-                    <w:instrText xml:space="preserve"> PAGEREF _Toc115267064 \h </w:instrText>
+                    <w:instrText xml:space="preserve"> PAGEREF _Toc118274421 \h </w:instrText>
                   </w:r>
                   <w:r>
                     <w:rPr>
@@ -606,7 +606,7 @@
                     <w:lang w:val="en-US"/>
                   </w:rPr>
                 </w:pPr>
-                <w:hyperlink w:anchor="_Toc115267065" w:history="1">
+                <w:hyperlink w:anchor="_Toc118274422" w:history="1">
                   <w:r>
                     <w:rPr>
                       <w:rStyle w:val="Hyperlink"/>
@@ -650,7 +650,7 @@
                       <w:noProof/>
                       <w:webHidden/>
                     </w:rPr>
-                    <w:instrText xml:space="preserve"> PAGEREF _Toc115267065 \h </w:instrText>
+                    <w:instrText xml:space="preserve"> PAGEREF _Toc118274422 \h </w:instrText>
                   </w:r>
                   <w:r>
                     <w:rPr>
@@ -696,7 +696,7 @@
                     <w:lang w:val="en-US"/>
                   </w:rPr>
                 </w:pPr>
-                <w:hyperlink w:anchor="_Toc115267066" w:history="1">
+                <w:hyperlink w:anchor="_Toc118274423" w:history="1">
                   <w:r>
                     <w:rPr>
                       <w:rStyle w:val="Hyperlink"/>
@@ -740,7 +740,7 @@
                       <w:noProof/>
                       <w:webHidden/>
                     </w:rPr>
-                    <w:instrText xml:space="preserve"> PAGEREF _Toc115267066 \h </w:instrText>
+                    <w:instrText xml:space="preserve"> PAGEREF _Toc118274423 \h </w:instrText>
                   </w:r>
                   <w:r>
                     <w:rPr>
@@ -786,7 +786,7 @@
                     <w:lang w:val="en-US"/>
                   </w:rPr>
                 </w:pPr>
-                <w:hyperlink w:anchor="_Toc115267067" w:history="1">
+                <w:hyperlink w:anchor="_Toc118274424" w:history="1">
                   <w:r>
                     <w:rPr>
                       <w:rStyle w:val="Hyperlink"/>
@@ -830,7 +830,7 @@
                       <w:noProof/>
                       <w:webHidden/>
                     </w:rPr>
-                    <w:instrText xml:space="preserve"> PAGEREF _Toc115267067 \h </w:instrText>
+                    <w:instrText xml:space="preserve"> PAGEREF _Toc118274424 \h </w:instrText>
                   </w:r>
                   <w:r>
                     <w:rPr>
@@ -876,7 +876,7 @@
                     <w:lang w:val="en-US"/>
                   </w:rPr>
                 </w:pPr>
-                <w:hyperlink w:anchor="_Toc115267068" w:history="1">
+                <w:hyperlink w:anchor="_Toc118274425" w:history="1">
                   <w:r>
                     <w:rPr>
                       <w:rStyle w:val="Hyperlink"/>
@@ -920,7 +920,7 @@
                       <w:noProof/>
                       <w:webHidden/>
                     </w:rPr>
-                    <w:instrText xml:space="preserve"> PAGEREF _Toc115267068 \h </w:instrText>
+                    <w:instrText xml:space="preserve"> PAGEREF _Toc118274425 \h </w:instrText>
                   </w:r>
                   <w:r>
                     <w:rPr>
@@ -966,7 +966,7 @@
                     <w:lang w:val="en-US"/>
                   </w:rPr>
                 </w:pPr>
-                <w:hyperlink w:anchor="_Toc115267069" w:history="1">
+                <w:hyperlink w:anchor="_Toc118274426" w:history="1">
                   <w:r>
                     <w:rPr>
                       <w:rStyle w:val="Hyperlink"/>
@@ -1010,7 +1010,7 @@
                       <w:noProof/>
                       <w:webHidden/>
                     </w:rPr>
-                    <w:instrText xml:space="preserve"> PAGEREF _Toc115267069 \h </w:instrText>
+                    <w:instrText xml:space="preserve"> PAGEREF _Toc118274426 \h </w:instrText>
                   </w:r>
                   <w:r>
                     <w:rPr>
@@ -1056,7 +1056,7 @@
                     <w:lang w:val="en-US"/>
                   </w:rPr>
                 </w:pPr>
-                <w:hyperlink w:anchor="_Toc115267070" w:history="1">
+                <w:hyperlink w:anchor="_Toc118274427" w:history="1">
                   <w:r>
                     <w:rPr>
                       <w:rStyle w:val="Hyperlink"/>
@@ -1100,7 +1100,7 @@
                       <w:noProof/>
                       <w:webHidden/>
                     </w:rPr>
-                    <w:instrText xml:space="preserve"> PAGEREF _Toc115267070 \h </w:instrText>
+                    <w:instrText xml:space="preserve"> PAGEREF _Toc118274427 \h </w:instrText>
                   </w:r>
                   <w:r>
                     <w:rPr>
@@ -1146,7 +1146,7 @@
                     <w:lang w:val="en-US"/>
                   </w:rPr>
                 </w:pPr>
-                <w:hyperlink w:anchor="_Toc115267071" w:history="1">
+                <w:hyperlink w:anchor="_Toc118274428" w:history="1">
                   <w:r>
                     <w:rPr>
                       <w:rStyle w:val="Hyperlink"/>
@@ -1169,7 +1169,21 @@
                       <w:rStyle w:val="Hyperlink"/>
                       <w:noProof/>
                     </w:rPr>
-                    <w:t>Idee 1: 3D infra-viewer</w:t>
+                    <w:t>Idee 1: 3D inf</w:t>
+                  </w:r>
+                  <w:r>
+                    <w:rPr>
+                      <w:rStyle w:val="Hyperlink"/>
+                      <w:noProof/>
+                    </w:rPr>
+                    <w:t>r</w:t>
+                  </w:r>
+                  <w:r>
+                    <w:rPr>
+                      <w:rStyle w:val="Hyperlink"/>
+                      <w:noProof/>
+                    </w:rPr>
+                    <w:t>a-viewer</w:t>
                   </w:r>
                   <w:r>
                     <w:rPr>
@@ -1190,7 +1204,7 @@
                       <w:noProof/>
                       <w:webHidden/>
                     </w:rPr>
-                    <w:instrText xml:space="preserve"> PAGEREF _Toc115267071 \h </w:instrText>
+                    <w:instrText xml:space="preserve"> PAGEREF _Toc118274428 \h </w:instrText>
                   </w:r>
                   <w:r>
                     <w:rPr>
@@ -1236,7 +1250,7 @@
                     <w:lang w:val="en-US"/>
                   </w:rPr>
                 </w:pPr>
-                <w:hyperlink w:anchor="_Toc115267072" w:history="1">
+                <w:hyperlink w:anchor="_Toc118274429" w:history="1">
                   <w:r>
                     <w:rPr>
                       <w:rStyle w:val="Hyperlink"/>
@@ -1280,7 +1294,7 @@
                       <w:noProof/>
                       <w:webHidden/>
                     </w:rPr>
-                    <w:instrText xml:space="preserve"> PAGEREF _Toc115267072 \h </w:instrText>
+                    <w:instrText xml:space="preserve"> PAGEREF _Toc118274429 \h </w:instrText>
                   </w:r>
                   <w:r>
                     <w:rPr>
@@ -1326,7 +1340,7 @@
                     <w:lang w:val="en-US"/>
                   </w:rPr>
                 </w:pPr>
-                <w:hyperlink w:anchor="_Toc115267073" w:history="1">
+                <w:hyperlink w:anchor="_Toc118274430" w:history="1">
                   <w:r>
                     <w:rPr>
                       <w:rStyle w:val="Hyperlink"/>
@@ -1370,7 +1384,7 @@
                       <w:noProof/>
                       <w:webHidden/>
                     </w:rPr>
-                    <w:instrText xml:space="preserve"> PAGEREF _Toc115267073 \h </w:instrText>
+                    <w:instrText xml:space="preserve"> PAGEREF _Toc118274430 \h </w:instrText>
                   </w:r>
                   <w:r>
                     <w:rPr>
@@ -1416,7 +1430,7 @@
                     <w:lang w:val="en-US"/>
                   </w:rPr>
                 </w:pPr>
-                <w:hyperlink w:anchor="_Toc115267074" w:history="1">
+                <w:hyperlink w:anchor="_Toc118274431" w:history="1">
                   <w:r>
                     <w:rPr>
                       <w:rStyle w:val="Hyperlink"/>
@@ -1460,7 +1474,7 @@
                       <w:noProof/>
                       <w:webHidden/>
                     </w:rPr>
-                    <w:instrText xml:space="preserve"> PAGEREF _Toc115267074 \h </w:instrText>
+                    <w:instrText xml:space="preserve"> PAGEREF _Toc118274431 \h </w:instrText>
                   </w:r>
                   <w:r>
                     <w:rPr>
@@ -1506,7 +1520,7 @@
                     <w:lang w:val="en-US"/>
                   </w:rPr>
                 </w:pPr>
-                <w:hyperlink w:anchor="_Toc115267075" w:history="1">
+                <w:hyperlink w:anchor="_Toc118274432" w:history="1">
                   <w:r>
                     <w:rPr>
                       <w:rStyle w:val="Hyperlink"/>
@@ -1550,7 +1564,7 @@
                       <w:noProof/>
                       <w:webHidden/>
                     </w:rPr>
-                    <w:instrText xml:space="preserve"> PAGEREF _Toc115267075 \h </w:instrText>
+                    <w:instrText xml:space="preserve"> PAGEREF _Toc118274432 \h </w:instrText>
                   </w:r>
                   <w:r>
                     <w:rPr>
@@ -1596,7 +1610,7 @@
                     <w:lang w:val="en-US"/>
                   </w:rPr>
                 </w:pPr>
-                <w:hyperlink w:anchor="_Toc115267076" w:history="1">
+                <w:hyperlink w:anchor="_Toc118274433" w:history="1">
                   <w:r>
                     <w:rPr>
                       <w:rStyle w:val="Hyperlink"/>
@@ -1640,7 +1654,7 @@
                       <w:noProof/>
                       <w:webHidden/>
                     </w:rPr>
-                    <w:instrText xml:space="preserve"> PAGEREF _Toc115267076 \h </w:instrText>
+                    <w:instrText xml:space="preserve"> PAGEREF _Toc118274433 \h </w:instrText>
                   </w:r>
                   <w:r>
                     <w:rPr>
@@ -1686,7 +1700,7 @@
                     <w:lang w:val="en-US"/>
                   </w:rPr>
                 </w:pPr>
-                <w:hyperlink w:anchor="_Toc115267077" w:history="1">
+                <w:hyperlink w:anchor="_Toc118274434" w:history="1">
                   <w:r>
                     <w:rPr>
                       <w:rStyle w:val="Hyperlink"/>
@@ -1732,7 +1746,7 @@
                       <w:noProof/>
                       <w:webHidden/>
                     </w:rPr>
-                    <w:instrText xml:space="preserve"> PAGEREF _Toc115267077 \h </w:instrText>
+                    <w:instrText xml:space="preserve"> PAGEREF _Toc118274434 \h </w:instrText>
                   </w:r>
                   <w:r>
                     <w:rPr>
@@ -1778,7 +1792,7 @@
                     <w:lang w:val="en-US"/>
                   </w:rPr>
                 </w:pPr>
-                <w:hyperlink w:anchor="_Toc115267078" w:history="1">
+                <w:hyperlink w:anchor="_Toc118274435" w:history="1">
                   <w:r>
                     <w:rPr>
                       <w:rStyle w:val="Hyperlink"/>
@@ -1823,7 +1837,7 @@
                       <w:noProof/>
                       <w:webHidden/>
                     </w:rPr>
-                    <w:instrText xml:space="preserve"> PAGEREF _Toc115267078 \h </w:instrText>
+                    <w:instrText xml:space="preserve"> PAGEREF _Toc118274435 \h </w:instrText>
                   </w:r>
                   <w:r>
                     <w:rPr>
@@ -1929,7 +1943,7 @@
       <w:pPr>
         <w:pStyle w:val="Heading1"/>
       </w:pPr>
-      <w:bookmarkStart w:id="1" w:name="_Toc115267064"/>
+      <w:bookmarkStart w:id="1" w:name="_Toc118274421"/>
       <w:r>
         <w:t>Inleiding</w:t>
       </w:r>
@@ -2048,7 +2062,7 @@
       <w:pPr>
         <w:pStyle w:val="Heading1"/>
       </w:pPr>
-      <w:bookmarkStart w:id="2" w:name="_Toc115267065"/>
+      <w:bookmarkStart w:id="2" w:name="_Toc118274422"/>
       <w:r>
         <w:t>Empathise</w:t>
       </w:r>
@@ -2056,20 +2070,43 @@
     </w:p>
     <w:p>
       <w:pPr>
+        <w:pStyle w:val="Heading2"/>
+      </w:pPr>
+      <w:r>
+        <w:t>Gesprekken binnen gemeente</w:t>
+      </w:r>
+    </w:p>
+    <w:p>
+      <w:pPr>
         <w:pStyle w:val="NormalWhite"/>
-      </w:pPr>
-      <w:r>
+        <w:rPr>
+          <w:color w:val="auto"/>
+        </w:rPr>
+      </w:pPr>
+      <w:r>
+        <w:rPr>
+          <w:color w:val="auto"/>
+        </w:rPr>
         <w:t xml:space="preserve">In de </w:t>
       </w:r>
       <w:proofErr w:type="spellStart"/>
       <w:r>
+        <w:rPr>
+          <w:color w:val="auto"/>
+        </w:rPr>
         <w:t>empathise</w:t>
       </w:r>
       <w:proofErr w:type="spellEnd"/>
       <w:r>
+        <w:rPr>
+          <w:color w:val="auto"/>
+        </w:rPr>
         <w:t xml:space="preserve"> fase heb</w:t>
       </w:r>
       <w:r>
+        <w:rPr>
+          <w:color w:val="auto"/>
+        </w:rPr>
         <w:t xml:space="preserve"> ik de tijd genomen om bekend te worden met het domein van de gemeente Arnhem. Het doel hiervan is om een beter inlevingsvermogen te verkrijgen in de problemen die de gebruiker op dit moment ervaart en welke problemen kunnen ontstaan met een nieuwe oplossing.</w:t>
       </w:r>
     </w:p>
@@ -2268,66 +2305,9 @@
         <w:t>Over de samenwerking tussen deze clusters volgt in het volgende hoofdstuk meer.</w:t>
       </w:r>
     </w:p>
-    <w:p/>
-    <w:p>
-      <w:r>
-        <w:t xml:space="preserve">Op 21 september ben ik ook naar de </w:t>
-      </w:r>
-      <w:proofErr w:type="spellStart"/>
-      <w:r>
-        <w:t>Esri</w:t>
-      </w:r>
-      <w:proofErr w:type="spellEnd"/>
-      <w:r>
-        <w:t xml:space="preserve"> </w:t>
-      </w:r>
-      <w:proofErr w:type="spellStart"/>
-      <w:r>
-        <w:t>Confererentie</w:t>
-      </w:r>
-      <w:proofErr w:type="spellEnd"/>
-      <w:r>
-        <w:t xml:space="preserve"> 2022 geweest in Rotterdam. Hier heb ik twee presentaties bijgewoond:</w:t>
-      </w:r>
-    </w:p>
-    <w:p>
-      <w:pPr>
-        <w:pStyle w:val="ListParagraph"/>
-        <w:numPr>
-          <w:ilvl w:val="0"/>
-          <w:numId w:val="25"/>
-        </w:numPr>
-      </w:pPr>
-      <w:r>
-        <w:t xml:space="preserve">Keuzestress: Kies de juiste </w:t>
-      </w:r>
-      <w:proofErr w:type="spellStart"/>
-      <w:r>
-        <w:t>Esri</w:t>
-      </w:r>
-      <w:proofErr w:type="spellEnd"/>
-      <w:r>
-        <w:t xml:space="preserve"> applicatie voor uw project</w:t>
-      </w:r>
-    </w:p>
-    <w:p>
-      <w:pPr>
-        <w:pStyle w:val="ListParagraph"/>
-        <w:numPr>
-          <w:ilvl w:val="0"/>
-          <w:numId w:val="25"/>
-        </w:numPr>
-      </w:pPr>
-      <w:r>
-        <w:t>Gemeente Dordrecht Projectviewer</w:t>
-      </w:r>
-    </w:p>
-    <w:p>
-      <w:r>
-        <w:t>De laatste presentatie was erg interessant voor mijn project. De gemeente Dordrecht herkende dat er vaak wegen opengemaakt werden doordat onderhoud niet</w:t>
-      </w:r>
-      <w:r>
-        <w:t xml:space="preserve"> goed werd afgestemd met andere objecten in de grond. Daarom hebben zij een kaart gemaakt waarin verschillende projecten voor wegen/ riolering en bekabeling te zien was. Door de kaartlagen over elkaar heen te leggen bevorderde dat de communicatie, aldus de gemeente. </w:t>
+    <w:p>
+      <w:r>
+        <w:br w:type="page"/>
       </w:r>
     </w:p>
     <w:tbl>
@@ -2366,6 +2346,81 @@
       </w:tr>
     </w:tbl>
     <w:p>
+      <w:pPr>
+        <w:pStyle w:val="Heading2"/>
+      </w:pPr>
+      <w:proofErr w:type="spellStart"/>
+      <w:r>
+        <w:t>Esri</w:t>
+      </w:r>
+      <w:proofErr w:type="spellEnd"/>
+      <w:r>
+        <w:t xml:space="preserve"> conferentie</w:t>
+      </w:r>
+    </w:p>
+    <w:p/>
+    <w:p>
+      <w:r>
+        <w:t xml:space="preserve">Op 21 september ben ik ook naar de </w:t>
+      </w:r>
+      <w:proofErr w:type="spellStart"/>
+      <w:r>
+        <w:t>Esri</w:t>
+      </w:r>
+      <w:proofErr w:type="spellEnd"/>
+      <w:r>
+        <w:t xml:space="preserve"> </w:t>
+      </w:r>
+      <w:proofErr w:type="spellStart"/>
+      <w:r>
+        <w:t>Confererentie</w:t>
+      </w:r>
+      <w:proofErr w:type="spellEnd"/>
+      <w:r>
+        <w:t xml:space="preserve"> 2022 geweest in Rotterdam. Hier heb ik twee presentaties bijgewoond:</w:t>
+      </w:r>
+    </w:p>
+    <w:p>
+      <w:pPr>
+        <w:pStyle w:val="ListParagraph"/>
+        <w:numPr>
+          <w:ilvl w:val="0"/>
+          <w:numId w:val="25"/>
+        </w:numPr>
+      </w:pPr>
+      <w:r>
+        <w:t xml:space="preserve">Keuzestress: Kies de juiste </w:t>
+      </w:r>
+      <w:proofErr w:type="spellStart"/>
+      <w:r>
+        <w:t>Esri</w:t>
+      </w:r>
+      <w:proofErr w:type="spellEnd"/>
+      <w:r>
+        <w:t xml:space="preserve"> applicatie voor uw project</w:t>
+      </w:r>
+    </w:p>
+    <w:p>
+      <w:pPr>
+        <w:pStyle w:val="ListParagraph"/>
+        <w:numPr>
+          <w:ilvl w:val="0"/>
+          <w:numId w:val="25"/>
+        </w:numPr>
+      </w:pPr>
+      <w:r>
+        <w:t>Gemeente Dordrecht Projectviewer</w:t>
+      </w:r>
+    </w:p>
+    <w:p>
+      <w:r>
+        <w:t>De laatste presentatie was erg interessant voor mijn project. De gemeente Dordrecht herkende dat er vaak wegen opengemaakt werden doordat onderhoud niet</w:t>
+      </w:r>
+      <w:r>
+        <w:t xml:space="preserve"> goed werd afgestemd met andere objecten in de grond. Daarom hebben zij een kaart gemaakt waarin verschillende projecten voor wegen/ riolering en bekabeling te zien was. Door de kaartlagen over elkaar heen te leggen bevorderde dat de communicatie, aldus de gemeente. </w:t>
+      </w:r>
+    </w:p>
+    <w:p>
       <w:r>
         <w:t>De kaart visualiseerde ook data van projecten die werden uitgevoerd door woningcorporaties zodat de gemeente hier ook rekening mee kon houden.</w:t>
       </w:r>
@@ -2373,6 +2428,66 @@
     <w:p>
       <w:r>
         <w:t>Om het plannen van projecten makkelijker te maken op de langere termijn konden er ook ambities in de kaart worden gezet. Daardoor is het tijdens het maken van een planning zichtbaar dat er verdere ambities op of rond een locatie zijn. Die kunnen dus mogelijk worden vervuld in één project.</w:t>
+      </w:r>
+    </w:p>
+    <w:p/>
+    <w:p/>
+    <w:p>
+      <w:pPr>
+        <w:pStyle w:val="Heading2"/>
+      </w:pPr>
+      <w:r>
+        <w:t>Marktdag gemeente</w:t>
+      </w:r>
+    </w:p>
+    <w:p>
+      <w:r>
+        <w:t xml:space="preserve">De afdeling 3D, waarin ik ben geplaatst, heeft voor de herfstvakantie een marktdag binnen de gemeente georganiseerd. </w:t>
+      </w:r>
+      <w:r>
+        <w:t>Op deze dag heb ik de status van de applicatie op dat moment laten zien, met als doel om meer toepassingen voor de applicatie te kunnen vinden, ook voor andere afdelingen dan openbare ruimte.</w:t>
+      </w:r>
+    </w:p>
+    <w:p>
+      <w:r>
+        <w:t>Tijdens deze dag werd het 3-30-300 beleid genoemd. Dit beleid is genoemd in het coalitieakkoord en heeft te maken met groen in de stad:</w:t>
+      </w:r>
+    </w:p>
+    <w:p/>
+    <w:p>
+      <w:pPr>
+        <w:pStyle w:val="ListParagraph"/>
+        <w:numPr>
+          <w:ilvl w:val="0"/>
+          <w:numId w:val="27"/>
+        </w:numPr>
+      </w:pPr>
+      <w:r>
+        <w:t>Ieder huis heeft zicht op minstens 3 bomen</w:t>
+      </w:r>
+    </w:p>
+    <w:p>
+      <w:pPr>
+        <w:pStyle w:val="ListParagraph"/>
+        <w:numPr>
+          <w:ilvl w:val="0"/>
+          <w:numId w:val="27"/>
+        </w:numPr>
+      </w:pPr>
+      <w:r>
+        <w:t>Een wijk heeft minimaal 30% boomkroonbedekking</w:t>
+      </w:r>
+    </w:p>
+    <w:p>
+      <w:pPr>
+        <w:pStyle w:val="ListParagraph"/>
+        <w:numPr>
+          <w:ilvl w:val="0"/>
+          <w:numId w:val="27"/>
+        </w:numPr>
+      </w:pPr>
+      <w:r>
+        <w:t>Een woning heeft maximaal een afstand van 300 meter naar het dichtstbijzijnde park of groene ruimte.</w:t>
       </w:r>
     </w:p>
     <w:p>
@@ -2435,7 +2550,7 @@
       <w:pPr>
         <w:pStyle w:val="Heading1"/>
       </w:pPr>
-      <w:bookmarkStart w:id="3" w:name="_Toc115267066"/>
+      <w:bookmarkStart w:id="3" w:name="_Toc118274423"/>
       <w:r>
         <w:t>Define</w:t>
       </w:r>
@@ -2505,7 +2620,7 @@
       <w:pPr>
         <w:pStyle w:val="Heading2"/>
       </w:pPr>
-      <w:bookmarkStart w:id="4" w:name="_Toc115267067"/>
+      <w:bookmarkStart w:id="4" w:name="_Toc118274424"/>
       <w:r>
         <w:t>Probleemstelling</w:t>
       </w:r>
@@ -2565,7 +2680,7 @@
       <w:pPr>
         <w:pStyle w:val="Heading2"/>
       </w:pPr>
-      <w:bookmarkStart w:id="5" w:name="_Toc115267068"/>
+      <w:bookmarkStart w:id="5" w:name="_Toc118274425"/>
       <w:r>
         <w:t>Stakeholders</w:t>
       </w:r>
@@ -2592,7 +2707,7 @@
       <w:pPr>
         <w:pStyle w:val="Heading2"/>
       </w:pPr>
-      <w:bookmarkStart w:id="6" w:name="_Toc115267069"/>
+      <w:bookmarkStart w:id="6" w:name="_Toc118274426"/>
       <w:r>
         <w:t>Eisen</w:t>
       </w:r>
@@ -2689,7 +2804,7 @@
       <w:pPr>
         <w:pStyle w:val="Heading1"/>
       </w:pPr>
-      <w:bookmarkStart w:id="7" w:name="_Toc115267070"/>
+      <w:bookmarkStart w:id="7" w:name="_Toc118274427"/>
       <w:r>
         <w:t>Ideate</w:t>
       </w:r>
@@ -2709,7 +2824,7 @@
           <w:bCs/>
         </w:rPr>
       </w:pPr>
-      <w:bookmarkStart w:id="8" w:name="_Toc115267071"/>
+      <w:bookmarkStart w:id="8" w:name="_Toc118274428"/>
       <w:r>
         <w:t xml:space="preserve">Idee 1: </w:t>
       </w:r>
@@ -2817,6 +2932,75 @@
           <w:ilvl w:val="0"/>
           <w:numId w:val="26"/>
         </w:numPr>
+      </w:pPr>
+      <w:r>
+        <w:t xml:space="preserve">De </w:t>
+      </w:r>
+      <w:proofErr w:type="spellStart"/>
+      <w:r>
+        <w:t>Arcgis</w:t>
+      </w:r>
+      <w:proofErr w:type="spellEnd"/>
+      <w:r>
+        <w:t xml:space="preserve"> Javascript API biedt heel erg veel mogelijkheden en ook heel veel ruimte om daar op uit te bereiden</w:t>
+      </w:r>
+    </w:p>
+    <w:p/>
+    <w:p/>
+    <w:p>
+      <w:pPr>
+        <w:pStyle w:val="Heading2"/>
+      </w:pPr>
+      <w:r>
+        <w:t>Idee 2: Kaartlagen winkel</w:t>
+      </w:r>
+    </w:p>
+    <w:p/>
+    <w:p>
+      <w:r>
+        <w:t>In dit idee heeft de gebruiker de mogelijkheid om door alle gepubliceerde gemeentelijke kaartlagen te ‘winkelen’. De gebruiker kan zijn eigen kaartlagen toevoegen. De kaartlagen die door de gebruiker zijn toegevoegd kunnen door dezelfde gebruiker weer verwijderd worden.</w:t>
+      </w:r>
+    </w:p>
+    <w:p>
+      <w:r>
+        <w:t>De kaartlagen die voor iedereen standaard geconfigureerd staan kunnen alleen door de systeembeheerder worden verwijderd.</w:t>
+      </w:r>
+    </w:p>
+    <w:p/>
+    <w:p>
+      <w:pPr>
+        <w:pStyle w:val="Heading2"/>
+      </w:pPr>
+      <w:r>
+        <w:t>Idee 3: Groen-planning tool</w:t>
+      </w:r>
+    </w:p>
+    <w:p>
+      <w:r>
+        <w:t>Om het 3-30-300 beleid te ondersteunen, wordt er met dit idee de mogelijkheid gecreëerd om bomen te plaatsen in de stad.</w:t>
+      </w:r>
+      <w:r>
+        <w:t xml:space="preserve"> De gebruiker kan een type boom selecteren en deze plaatsen. Alle bomen op de kaart </w:t>
+      </w:r>
+      <w:r>
+        <w:t>visualiseren</w:t>
+      </w:r>
+      <w:r>
+        <w:t xml:space="preserve"> hun wortelpakket. De grootte van het wortelpakket kan worden aangenomen van de kroondiameter: een boom is bovengronds ongeveer even groot als ondergronds, werd mij verteld op de marktdag.</w:t>
+      </w:r>
+    </w:p>
+    <w:p>
+      <w:pPr>
+        <w:pStyle w:val="Heading2"/>
+        <w:numPr>
+          <w:ilvl w:val="0"/>
+          <w:numId w:val="0"/>
+        </w:numPr>
+        <w:ind w:left="576" w:hanging="576"/>
+      </w:pPr>
+    </w:p>
+    <w:p>
+      <w:pPr>
         <w:sectPr>
           <w:pgSz w:w="12240" w:h="15840" w:code="1"/>
           <w:pgMar w:top="720" w:right="720" w:bottom="720" w:left="720" w:header="289" w:footer="0" w:gutter="0"/>
@@ -2824,17 +3008,6 @@
           <w:docGrid w:linePitch="360"/>
         </w:sectPr>
       </w:pPr>
-      <w:r>
-        <w:t xml:space="preserve">De </w:t>
-      </w:r>
-      <w:proofErr w:type="spellStart"/>
-      <w:r>
-        <w:t>Arcgis</w:t>
-      </w:r>
-      <w:proofErr w:type="spellEnd"/>
-      <w:r>
-        <w:t xml:space="preserve"> Javascript API biedt heel erg veel mogelijkheden en ook heel veel ruimte om daar op uit te bereiden</w:t>
-      </w:r>
     </w:p>
     <w:p>
       <w:pPr>
@@ -2885,7 +3058,7 @@
       <w:pPr>
         <w:pStyle w:val="Heading1"/>
       </w:pPr>
-      <w:bookmarkStart w:id="9" w:name="_Toc115267072"/>
+      <w:bookmarkStart w:id="9" w:name="_Toc118274429"/>
       <w:r>
         <w:t>Prototype</w:t>
       </w:r>
@@ -2945,7 +3118,7 @@
       <w:pPr>
         <w:pStyle w:val="Heading1"/>
       </w:pPr>
-      <w:bookmarkStart w:id="10" w:name="_Toc115267073"/>
+      <w:bookmarkStart w:id="10" w:name="_Toc118274430"/>
       <w:r>
         <w:t>Test</w:t>
       </w:r>
@@ -2956,7 +3129,7 @@
       <w:pPr>
         <w:pStyle w:val="Heading2"/>
       </w:pPr>
-      <w:bookmarkStart w:id="11" w:name="_Toc115267074"/>
+      <w:bookmarkStart w:id="11" w:name="_Toc118274431"/>
       <w:r>
         <w:t>Infra-viewer</w:t>
       </w:r>
@@ -2972,13 +3145,7 @@
         </w:sectPr>
       </w:pPr>
       <w:r>
-        <w:t xml:space="preserve">Om verdere ideeën voor het project op te wekken wil ik graag opnieuw met </w:t>
-      </w:r>
-      <w:r>
-        <w:t>Johan Willemsen</w:t>
-      </w:r>
-      <w:r>
-        <w:t xml:space="preserve"> en Johnny </w:t>
+        <w:t xml:space="preserve">Om verdere ideeën voor het project op te wekken wil ik graag opnieuw met Johan Willemsen en Johnny </w:t>
       </w:r>
       <w:proofErr w:type="spellStart"/>
       <w:r>
@@ -3029,7 +3196,7 @@
       <w:pPr>
         <w:pStyle w:val="Heading1"/>
       </w:pPr>
-      <w:bookmarkStart w:id="12" w:name="_Toc115267075"/>
+      <w:bookmarkStart w:id="12" w:name="_Toc118274432"/>
       <w:r>
         <w:t>Aanpak, resultaten &amp; conclusies</w:t>
       </w:r>
@@ -3082,7 +3249,7 @@
         </w:tc>
       </w:tr>
     </w:tbl>
-    <w:bookmarkStart w:id="13" w:name="_Toc115267076" w:displacedByCustomXml="next"/>
+    <w:bookmarkStart w:id="13" w:name="_Toc118274433" w:displacedByCustomXml="next"/>
     <w:sdt>
       <w:sdtPr>
         <w:rPr>
@@ -3221,7 +3388,7 @@
           <w:lang w:val="en-US"/>
         </w:rPr>
       </w:pPr>
-      <w:bookmarkStart w:id="14" w:name="_Toc115267077"/>
+      <w:bookmarkStart w:id="14" w:name="_Toc118274434"/>
       <w:r>
         <w:rPr>
           <w:lang w:val="en-US"/>
@@ -3283,7 +3450,7 @@
         </w:tc>
       </w:tr>
     </w:tbl>
-    <w:bookmarkStart w:id="15" w:name="_Toc115267078" w:displacedByCustomXml="next"/>
+    <w:bookmarkStart w:id="15" w:name="_Toc118274435" w:displacedByCustomXml="next"/>
     <w:sdt>
       <w:sdtPr>
         <w:id w:val="2044391976"/>
@@ -5033,6 +5200,119 @@
     </w:lvl>
   </w:abstractNum>
   <w:abstractNum w:abstractNumId="21" w15:restartNumberingAfterBreak="0">
+    <w:nsid w:val="5FD544AB"/>
+    <w:multiLevelType w:val="hybridMultilevel"/>
+    <w:tmpl w:val="4ACAB048"/>
+    <w:lvl w:ilvl="0" w:tplc="04090001">
+      <w:start w:val="1"/>
+      <w:numFmt w:val="bullet"/>
+      <w:lvlText w:val=""/>
+      <w:lvlJc w:val="left"/>
+      <w:pPr>
+        <w:ind w:left="720" w:hanging="360"/>
+      </w:pPr>
+      <w:rPr>
+        <w:rFonts w:ascii="Symbol" w:hAnsi="Symbol" w:hint="default"/>
+      </w:rPr>
+    </w:lvl>
+    <w:lvl w:ilvl="1" w:tplc="04090003" w:tentative="1">
+      <w:start w:val="1"/>
+      <w:numFmt w:val="bullet"/>
+      <w:lvlText w:val="o"/>
+      <w:lvlJc w:val="left"/>
+      <w:pPr>
+        <w:ind w:left="1440" w:hanging="360"/>
+      </w:pPr>
+      <w:rPr>
+        <w:rFonts w:ascii="Courier New" w:hAnsi="Courier New" w:cs="Courier New" w:hint="default"/>
+      </w:rPr>
+    </w:lvl>
+    <w:lvl w:ilvl="2" w:tplc="04090005" w:tentative="1">
+      <w:start w:val="1"/>
+      <w:numFmt w:val="bullet"/>
+      <w:lvlText w:val=""/>
+      <w:lvlJc w:val="left"/>
+      <w:pPr>
+        <w:ind w:left="2160" w:hanging="360"/>
+      </w:pPr>
+      <w:rPr>
+        <w:rFonts w:ascii="Wingdings" w:hAnsi="Wingdings" w:hint="default"/>
+      </w:rPr>
+    </w:lvl>
+    <w:lvl w:ilvl="3" w:tplc="04090001" w:tentative="1">
+      <w:start w:val="1"/>
+      <w:numFmt w:val="bullet"/>
+      <w:lvlText w:val=""/>
+      <w:lvlJc w:val="left"/>
+      <w:pPr>
+        <w:ind w:left="2880" w:hanging="360"/>
+      </w:pPr>
+      <w:rPr>
+        <w:rFonts w:ascii="Symbol" w:hAnsi="Symbol" w:hint="default"/>
+      </w:rPr>
+    </w:lvl>
+    <w:lvl w:ilvl="4" w:tplc="04090003" w:tentative="1">
+      <w:start w:val="1"/>
+      <w:numFmt w:val="bullet"/>
+      <w:lvlText w:val="o"/>
+      <w:lvlJc w:val="left"/>
+      <w:pPr>
+        <w:ind w:left="3600" w:hanging="360"/>
+      </w:pPr>
+      <w:rPr>
+        <w:rFonts w:ascii="Courier New" w:hAnsi="Courier New" w:cs="Courier New" w:hint="default"/>
+      </w:rPr>
+    </w:lvl>
+    <w:lvl w:ilvl="5" w:tplc="04090005" w:tentative="1">
+      <w:start w:val="1"/>
+      <w:numFmt w:val="bullet"/>
+      <w:lvlText w:val=""/>
+      <w:lvlJc w:val="left"/>
+      <w:pPr>
+        <w:ind w:left="4320" w:hanging="360"/>
+      </w:pPr>
+      <w:rPr>
+        <w:rFonts w:ascii="Wingdings" w:hAnsi="Wingdings" w:hint="default"/>
+      </w:rPr>
+    </w:lvl>
+    <w:lvl w:ilvl="6" w:tplc="04090001" w:tentative="1">
+      <w:start w:val="1"/>
+      <w:numFmt w:val="bullet"/>
+      <w:lvlText w:val=""/>
+      <w:lvlJc w:val="left"/>
+      <w:pPr>
+        <w:ind w:left="5040" w:hanging="360"/>
+      </w:pPr>
+      <w:rPr>
+        <w:rFonts w:ascii="Symbol" w:hAnsi="Symbol" w:hint="default"/>
+      </w:rPr>
+    </w:lvl>
+    <w:lvl w:ilvl="7" w:tplc="04090003" w:tentative="1">
+      <w:start w:val="1"/>
+      <w:numFmt w:val="bullet"/>
+      <w:lvlText w:val="o"/>
+      <w:lvlJc w:val="left"/>
+      <w:pPr>
+        <w:ind w:left="5760" w:hanging="360"/>
+      </w:pPr>
+      <w:rPr>
+        <w:rFonts w:ascii="Courier New" w:hAnsi="Courier New" w:cs="Courier New" w:hint="default"/>
+      </w:rPr>
+    </w:lvl>
+    <w:lvl w:ilvl="8" w:tplc="04090005" w:tentative="1">
+      <w:start w:val="1"/>
+      <w:numFmt w:val="bullet"/>
+      <w:lvlText w:val=""/>
+      <w:lvlJc w:val="left"/>
+      <w:pPr>
+        <w:ind w:left="6480" w:hanging="360"/>
+      </w:pPr>
+      <w:rPr>
+        <w:rFonts w:ascii="Wingdings" w:hAnsi="Wingdings" w:hint="default"/>
+      </w:rPr>
+    </w:lvl>
+  </w:abstractNum>
+  <w:abstractNum w:abstractNumId="22" w15:restartNumberingAfterBreak="0">
     <w:nsid w:val="6B706551"/>
     <w:multiLevelType w:val="hybridMultilevel"/>
     <w:tmpl w:val="5EF08D54"/>
@@ -5145,7 +5425,7 @@
       </w:rPr>
     </w:lvl>
   </w:abstractNum>
-  <w:abstractNum w:abstractNumId="22" w15:restartNumberingAfterBreak="0">
+  <w:abstractNum w:abstractNumId="23" w15:restartNumberingAfterBreak="0">
     <w:nsid w:val="6F8B79FC"/>
     <w:multiLevelType w:val="multilevel"/>
     <w:tmpl w:val="4B567F38"/>
@@ -5244,7 +5524,7 @@
       </w:pPr>
     </w:lvl>
   </w:abstractNum>
-  <w:abstractNum w:abstractNumId="23" w15:restartNumberingAfterBreak="0">
+  <w:abstractNum w:abstractNumId="24" w15:restartNumberingAfterBreak="0">
     <w:nsid w:val="74134192"/>
     <w:multiLevelType w:val="hybridMultilevel"/>
     <w:tmpl w:val="89B21C08"/>
@@ -5357,7 +5637,7 @@
       </w:rPr>
     </w:lvl>
   </w:abstractNum>
-  <w:abstractNum w:abstractNumId="24" w15:restartNumberingAfterBreak="0">
+  <w:abstractNum w:abstractNumId="25" w15:restartNumberingAfterBreak="0">
     <w:nsid w:val="741C233A"/>
     <w:multiLevelType w:val="hybridMultilevel"/>
     <w:tmpl w:val="60D2BD24"/>
@@ -5470,7 +5750,7 @@
       </w:rPr>
     </w:lvl>
   </w:abstractNum>
-  <w:abstractNum w:abstractNumId="25" w15:restartNumberingAfterBreak="0">
+  <w:abstractNum w:abstractNumId="26" w15:restartNumberingAfterBreak="0">
     <w:nsid w:val="7EF30DED"/>
     <w:multiLevelType w:val="hybridMultilevel"/>
     <w:tmpl w:val="DD68A320"/>
@@ -5590,7 +5870,7 @@
     <w:abstractNumId w:val="11"/>
   </w:num>
   <w:num w:numId="3" w16cid:durableId="1376470303">
-    <w:abstractNumId w:val="24"/>
+    <w:abstractNumId w:val="25"/>
   </w:num>
   <w:num w:numId="4" w16cid:durableId="1440643539">
     <w:abstractNumId w:val="13"/>
@@ -5605,10 +5885,10 @@
     <w:abstractNumId w:val="20"/>
   </w:num>
   <w:num w:numId="8" w16cid:durableId="880746184">
-    <w:abstractNumId w:val="23"/>
+    <w:abstractNumId w:val="24"/>
   </w:num>
   <w:num w:numId="9" w16cid:durableId="1518426854">
-    <w:abstractNumId w:val="25"/>
+    <w:abstractNumId w:val="26"/>
   </w:num>
   <w:num w:numId="10" w16cid:durableId="1804418402">
     <w:abstractNumId w:val="0"/>
@@ -5641,7 +5921,7 @@
     <w:abstractNumId w:val="9"/>
   </w:num>
   <w:num w:numId="20" w16cid:durableId="1448699252">
-    <w:abstractNumId w:val="22"/>
+    <w:abstractNumId w:val="23"/>
   </w:num>
   <w:num w:numId="21" w16cid:durableId="215506197">
     <w:abstractNumId w:val="16"/>
@@ -5653,13 +5933,16 @@
     <w:abstractNumId w:val="14"/>
   </w:num>
   <w:num w:numId="24" w16cid:durableId="985203270">
-    <w:abstractNumId w:val="21"/>
+    <w:abstractNumId w:val="22"/>
   </w:num>
   <w:num w:numId="25" w16cid:durableId="1664577031">
     <w:abstractNumId w:val="18"/>
   </w:num>
   <w:num w:numId="26" w16cid:durableId="1007251622">
     <w:abstractNumId w:val="19"/>
+  </w:num>
+  <w:num w:numId="27" w16cid:durableId="493029078">
+    <w:abstractNumId w:val="21"/>
   </w:num>
 </w:numbering>
 </file>
@@ -8058,28 +8341,6 @@
 </file>
 
 <file path=customXml/item1.xml><?xml version="1.0" encoding="utf-8"?>
-<p:properties xmlns:p="http://schemas.microsoft.com/office/2006/metadata/properties" xmlns:xsi="http://www.w3.org/2001/XMLSchema-instance" xmlns:pc="http://schemas.microsoft.com/office/infopath/2007/PartnerControls">
-  <documentManagement>
-    <Status xmlns="71af3243-3dd4-4a8d-8c0d-dd76da1f02a5">Not started</Status>
-    <MediaServiceKeyPoints xmlns="71af3243-3dd4-4a8d-8c0d-dd76da1f02a5" xsi:nil="true"/>
-  </documentManagement>
-</p:properties>
-</file>
-
-<file path=customXml/item2.xml><?xml version="1.0" encoding="utf-8"?>
-<b:Sources xmlns:b="http://schemas.openxmlformats.org/officeDocument/2006/bibliography" xmlns="http://schemas.openxmlformats.org/officeDocument/2006/bibliography" SelectedStyle="\APASixthEditionOfficeOnline.xsl" StyleName="APA" Version="6"/>
-</file>
-
-<file path=customXml/item3.xml><?xml version="1.0" encoding="utf-8"?>
-<?mso-contentType ?>
-<FormTemplates xmlns="http://schemas.microsoft.com/sharepoint/v3/contenttype/forms">
-  <Display>DocumentLibraryForm</Display>
-  <Edit>DocumentLibraryForm</Edit>
-  <New>DocumentLibraryForm</New>
-</FormTemplates>
-</file>
-
-<file path=customXml/item4.xml><?xml version="1.0" encoding="utf-8"?>
 <ct:contentTypeSchema xmlns:ct="http://schemas.microsoft.com/office/2006/metadata/contentType" xmlns:ma="http://schemas.microsoft.com/office/2006/metadata/properties/metaAttributes" ct:_="" ma:_="" ma:contentTypeName="Document" ma:contentTypeID="0x01010079F111ED35F8CC479449609E8A0923A6" ma:contentTypeVersion="12" ma:contentTypeDescription="Create a new document." ma:contentTypeScope="" ma:versionID="426e97fa315356fffbdcd9876fe988c2">
   <xsd:schema xmlns:xsd="http://www.w3.org/2001/XMLSchema" xmlns:xs="http://www.w3.org/2001/XMLSchema" xmlns:p="http://schemas.microsoft.com/office/2006/metadata/properties" xmlns:ns2="71af3243-3dd4-4a8d-8c0d-dd76da1f02a5" xmlns:ns3="16c05727-aa75-4e4a-9b5f-8a80a1165891" targetNamespace="http://schemas.microsoft.com/office/2006/metadata/properties" ma:root="true" ma:fieldsID="14b8f0def80e6d70ce3def20c90759ae" ns2:_="" ns3:_="">
     <xsd:import namespace="71af3243-3dd4-4a8d-8c0d-dd76da1f02a5"/>
@@ -8300,33 +8561,44 @@
 </ct:contentTypeSchema>
 </file>
 
-<file path=customXml/itemProps1.xml><?xml version="1.0" encoding="utf-8"?>
-<ds:datastoreItem xmlns:ds="http://schemas.openxmlformats.org/officeDocument/2006/customXml" ds:itemID="{8F3AB56E-E1EB-4234-B256-5A748EBCB684}">
-  <ds:schemaRefs>
-    <ds:schemaRef ds:uri="http://schemas.microsoft.com/office/2006/metadata/properties"/>
-    <ds:schemaRef ds:uri="http://schemas.microsoft.com/office/infopath/2007/PartnerControls"/>
-    <ds:schemaRef ds:uri="71af3243-3dd4-4a8d-8c0d-dd76da1f02a5"/>
-  </ds:schemaRefs>
-</ds:datastoreItem>
+<file path=customXml/item2.xml><?xml version="1.0" encoding="utf-8"?>
+<?mso-contentType ?>
+<FormTemplates xmlns="http://schemas.microsoft.com/sharepoint/v3/contenttype/forms">
+  <Display>DocumentLibraryForm</Display>
+  <Edit>DocumentLibraryForm</Edit>
+  <New>DocumentLibraryForm</New>
+</FormTemplates>
 </file>
 
-<file path=customXml/itemProps2.xml><?xml version="1.0" encoding="utf-8"?>
-<ds:datastoreItem xmlns:ds="http://schemas.openxmlformats.org/officeDocument/2006/customXml" ds:itemID="{8350094C-0D3E-4E0A-A2D0-7BE047D09FEF}">
-  <ds:schemaRefs>
-    <ds:schemaRef ds:uri="http://schemas.openxmlformats.org/officeDocument/2006/bibliography"/>
-  </ds:schemaRefs>
-</ds:datastoreItem>
+<file path=customXml/item3.xml><?xml version="1.0" encoding="utf-8"?>
+<p:properties xmlns:p="http://schemas.microsoft.com/office/2006/metadata/properties" xmlns:xsi="http://www.w3.org/2001/XMLSchema-instance" xmlns:pc="http://schemas.microsoft.com/office/infopath/2007/PartnerControls">
+  <documentManagement>
+    <Status xmlns="71af3243-3dd4-4a8d-8c0d-dd76da1f02a5">Not started</Status>
+    <MediaServiceKeyPoints xmlns="71af3243-3dd4-4a8d-8c0d-dd76da1f02a5" xsi:nil="true"/>
+  </documentManagement>
+</p:properties>
 </file>
 
-<file path=customXml/itemProps3.xml><?xml version="1.0" encoding="utf-8"?>
-<ds:datastoreItem xmlns:ds="http://schemas.openxmlformats.org/officeDocument/2006/customXml" ds:itemID="{F513D18B-2C73-4B92-9BB0-09733199523D}">
-  <ds:schemaRefs>
-    <ds:schemaRef ds:uri="http://schemas.microsoft.com/sharepoint/v3/contenttype/forms"/>
-  </ds:schemaRefs>
-</ds:datastoreItem>
+<file path=customXml/item4.xml><?xml version="1.0" encoding="utf-8"?>
+<b:Sources xmlns:b="http://schemas.openxmlformats.org/officeDocument/2006/bibliography" xmlns="http://schemas.openxmlformats.org/officeDocument/2006/bibliography" SelectedStyle="\APASixthEditionOfficeOnline.xsl" StyleName="APA" Version="6">
+  <b:Source>
+    <b:Tag>Cob</b:Tag>
+    <b:SourceType>InternetSite</b:SourceType>
+    <b:Guid>{A48621E6-A295-4B44-A17D-B574FB1F2D9B}</b:Guid>
+    <b:Author>
+      <b:Author>
+        <b:Corporate>Cobra Groeninzicht</b:Corporate>
+      </b:Author>
+    </b:Author>
+    <b:Title>3-30-300-regel</b:Title>
+    <b:InternetSiteTitle>Cobra Groeninzicht</b:InternetSiteTitle>
+    <b:URL>https://www.cobra-groeninzicht.nl/futuretrees/330300_regel/</b:URL>
+    <b:RefOrder>1</b:RefOrder>
+  </b:Source>
+</b:Sources>
 </file>
 
-<file path=customXml/itemProps4.xml><?xml version="1.0" encoding="utf-8"?>
+<file path=customXml/itemProps1.xml><?xml version="1.0" encoding="utf-8"?>
 <ds:datastoreItem xmlns:ds="http://schemas.openxmlformats.org/officeDocument/2006/customXml" ds:itemID="{8E847A3D-948F-480B-B7E9-4639E8A12154}">
   <ds:schemaRefs>
     <ds:schemaRef ds:uri="http://schemas.microsoft.com/office/2006/metadata/contentType"/>
@@ -8343,4 +8615,30 @@
     <ds:schemaRef ds:uri="http://schemas.microsoft.com/internal/obd"/>
   </ds:schemaRefs>
 </ds:datastoreItem>
+</file>
+
+<file path=customXml/itemProps2.xml><?xml version="1.0" encoding="utf-8"?>
+<ds:datastoreItem xmlns:ds="http://schemas.openxmlformats.org/officeDocument/2006/customXml" ds:itemID="{F513D18B-2C73-4B92-9BB0-09733199523D}">
+  <ds:schemaRefs>
+    <ds:schemaRef ds:uri="http://schemas.microsoft.com/sharepoint/v3/contenttype/forms"/>
+  </ds:schemaRefs>
+</ds:datastoreItem>
+</file>
+
+<file path=customXml/itemProps3.xml><?xml version="1.0" encoding="utf-8"?>
+<ds:datastoreItem xmlns:ds="http://schemas.openxmlformats.org/officeDocument/2006/customXml" ds:itemID="{8F3AB56E-E1EB-4234-B256-5A748EBCB684}">
+  <ds:schemaRefs>
+    <ds:schemaRef ds:uri="http://schemas.microsoft.com/office/2006/metadata/properties"/>
+    <ds:schemaRef ds:uri="http://schemas.microsoft.com/office/infopath/2007/PartnerControls"/>
+    <ds:schemaRef ds:uri="71af3243-3dd4-4a8d-8c0d-dd76da1f02a5"/>
+  </ds:schemaRefs>
+</ds:datastoreItem>
+</file>
+
+<file path=customXml/itemProps4.xml><?xml version="1.0" encoding="utf-8"?>
+<ds:datastoreItem xmlns:ds="http://schemas.openxmlformats.org/officeDocument/2006/customXml" ds:itemID="{7AE6AAA9-4105-4596-9379-8E31632A5DBF}">
+  <ds:schemaRefs>
+    <ds:schemaRef ds:uri="http://schemas.openxmlformats.org/officeDocument/2006/bibliography"/>
+  </ds:schemaRefs>
+</ds:datastoreItem>
 </file>
</xml_diff>